<commit_message>
done some modifications to notebook file
</commit_message>
<xml_diff>
--- a/Low_Level_Design_for_Mushroom_Classification_0.1.docx
+++ b/Low_Level_Design_for_Mushroom_Classification_0.1.docx
@@ -1,6 +1,6 @@
 
 <file path=word/document.xml><?xml version="1.0" encoding="utf-8"?>
-<w:document xmlns:wpc="http://schemas.microsoft.com/office/word/2010/wordprocessingCanvas" xmlns:cx="http://schemas.microsoft.com/office/drawing/2014/chartex" xmlns:cx1="http://schemas.microsoft.com/office/drawing/2015/9/8/chartex" xmlns:cx2="http://schemas.microsoft.com/office/drawing/2015/10/21/chartex" xmlns:cx3="http://schemas.microsoft.com/office/drawing/2016/5/9/chartex" xmlns:cx4="http://schemas.microsoft.com/office/drawing/2016/5/10/chartex" xmlns:cx5="http://schemas.microsoft.com/office/drawing/2016/5/11/chartex" xmlns:cx6="http://schemas.microsoft.com/office/drawing/2016/5/12/chartex" xmlns:cx7="http://schemas.microsoft.com/office/drawing/2016/5/13/chartex" xmlns:cx8="http://schemas.microsoft.com/office/drawing/2016/5/14/chartex" xmlns:mc="http://schemas.openxmlformats.org/markup-compatibility/2006" xmlns:aink="http://schemas.microsoft.com/office/drawing/2016/ink" xmlns:am3d="http://schemas.microsoft.com/office/drawing/2017/model3d" xmlns:o="urn:schemas-microsoft-com:office:office" xmlns:oel="http://schemas.microsoft.com/office/2019/extlst" xmlns:r="http://schemas.openxmlformats.org/officeDocument/2006/relationships" xmlns:m="http://schemas.openxmlformats.org/officeDocument/2006/math" xmlns:v="urn:schemas-microsoft-com:vml" xmlns:wp14="http://schemas.microsoft.com/office/word/2010/wordprocessingDrawing" xmlns:wp="http://schemas.openxmlformats.org/drawingml/2006/wordprocessingDrawing" xmlns:w10="urn:schemas-microsoft-com:office:word" xmlns:w="http://schemas.openxmlformats.org/wordprocessingml/2006/main" xmlns:w14="http://schemas.microsoft.com/office/word/2010/wordml" xmlns:w15="http://schemas.microsoft.com/office/word/2012/wordml" xmlns:w16cex="http://schemas.microsoft.com/office/word/2018/wordml/cex" xmlns:w16cid="http://schemas.microsoft.com/office/word/2016/wordml/cid" xmlns:w16="http://schemas.microsoft.com/office/word/2018/wordml" xmlns:w16du="http://schemas.microsoft.com/office/word/2023/wordml/word16du" xmlns:w16sdtdh="http://schemas.microsoft.com/office/word/2020/wordml/sdtdatahash" xmlns:w16se="http://schemas.microsoft.com/office/word/2015/wordml/symex" xmlns:wpg="http://schemas.microsoft.com/office/word/2010/wordprocessingGroup" xmlns:wpi="http://schemas.microsoft.com/office/word/2010/wordprocessingInk" xmlns:wne="http://schemas.microsoft.com/office/word/2006/wordml" xmlns:wps="http://schemas.microsoft.com/office/word/2010/wordprocessingShape" mc:Ignorable="w14 w15 w16se w16cid w16 w16cex w16sdtdh w16du wp14">
+<w:document xmlns:wpc="http://schemas.microsoft.com/office/word/2010/wordprocessingCanvas" xmlns:cx="http://schemas.microsoft.com/office/drawing/2014/chartex" xmlns:cx1="http://schemas.microsoft.com/office/drawing/2015/9/8/chartex" xmlns:cx2="http://schemas.microsoft.com/office/drawing/2015/10/21/chartex" xmlns:cx3="http://schemas.microsoft.com/office/drawing/2016/5/9/chartex" xmlns:cx4="http://schemas.microsoft.com/office/drawing/2016/5/10/chartex" xmlns:cx5="http://schemas.microsoft.com/office/drawing/2016/5/11/chartex" xmlns:cx6="http://schemas.microsoft.com/office/drawing/2016/5/12/chartex" xmlns:cx7="http://schemas.microsoft.com/office/drawing/2016/5/13/chartex" xmlns:cx8="http://schemas.microsoft.com/office/drawing/2016/5/14/chartex" xmlns:mc="http://schemas.openxmlformats.org/markup-compatibility/2006" xmlns:aink="http://schemas.microsoft.com/office/drawing/2016/ink" xmlns:am3d="http://schemas.microsoft.com/office/drawing/2017/model3d" xmlns:o="urn:schemas-microsoft-com:office:office" xmlns:oel="http://schemas.microsoft.com/office/2019/extlst" xmlns:r="http://schemas.openxmlformats.org/officeDocument/2006/relationships" xmlns:m="http://schemas.openxmlformats.org/officeDocument/2006/math" xmlns:v="urn:schemas-microsoft-com:vml" xmlns:wp14="http://schemas.microsoft.com/office/word/2010/wordprocessingDrawing" xmlns:wp="http://schemas.openxmlformats.org/drawingml/2006/wordprocessingDrawing" xmlns:w10="urn:schemas-microsoft-com:office:word" xmlns:w="http://schemas.openxmlformats.org/wordprocessingml/2006/main" xmlns:w14="http://schemas.microsoft.com/office/word/2010/wordml" xmlns:w15="http://schemas.microsoft.com/office/word/2012/wordml" xmlns:w16cex="http://schemas.microsoft.com/office/word/2018/wordml/cex" xmlns:w16cid="http://schemas.microsoft.com/office/word/2016/wordml/cid" xmlns:w16="http://schemas.microsoft.com/office/word/2018/wordml" xmlns:w16sdtdh="http://schemas.microsoft.com/office/word/2020/wordml/sdtdatahash" xmlns:w16se="http://schemas.microsoft.com/office/word/2015/wordml/symex" xmlns:wpg="http://schemas.microsoft.com/office/word/2010/wordprocessingGroup" xmlns:wpi="http://schemas.microsoft.com/office/word/2010/wordprocessingInk" xmlns:wne="http://schemas.microsoft.com/office/word/2006/wordml" xmlns:wps="http://schemas.microsoft.com/office/word/2010/wordprocessingShape" mc:Ignorable="w14 w15 w16se w16cid w16 w16cex w16sdtdh wp14">
   <w:body>
     <w:p>
       <w:pPr>
@@ -3455,7 +3455,7 @@
               </wp:anchor>
             </w:drawing>
           </mc:Choice>
-          <mc:Fallback>
+          <mc:Fallback xmlns:w16du="http://schemas.microsoft.com/office/word/2023/wordml/word16du">
             <w:pict>
               <v:shapetype w14:anchorId="0AEB12D2" id="_x0000_t13" coordsize="21600,21600" o:spt="13" adj="16200,5400" path="m@0,l@0@1,0@1,0@2@0@2@0,21600,21600,10800xe">
                 <v:stroke joinstyle="miter"/>
@@ -3536,7 +3536,7 @@
               </wp:anchor>
             </w:drawing>
           </mc:Choice>
-          <mc:Fallback>
+          <mc:Fallback xmlns:w16du="http://schemas.microsoft.com/office/word/2023/wordml/word16du">
             <w:pict>
               <v:shape w14:anchorId="37492AEC" id="Arrow: Right 2" o:spid="_x0000_s1026" type="#_x0000_t13" style="position:absolute;margin-left:228.75pt;margin-top:6.65pt;width:27pt;height:13.5pt;z-index:251664384;visibility:visible;mso-wrap-style:square;mso-wrap-distance-left:9pt;mso-wrap-distance-top:0;mso-wrap-distance-right:9pt;mso-wrap-distance-bottom:0;mso-position-horizontal:absolute;mso-position-horizontal-relative:text;mso-position-vertical:absolute;mso-position-vertical-relative:text;v-text-anchor:middle" o:gfxdata="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" fillcolor="windowText" strokecolor="#172c51" strokeweight="1pt"/>
             </w:pict>
@@ -3607,7 +3607,7 @@
               </wp:anchor>
             </w:drawing>
           </mc:Choice>
-          <mc:Fallback>
+          <mc:Fallback xmlns:w16du="http://schemas.microsoft.com/office/word/2023/wordml/word16du">
             <w:pict>
               <v:shape w14:anchorId="074D70AB" id="Arrow: Right 2" o:spid="_x0000_s1026" type="#_x0000_t13" style="position:absolute;margin-left:99.75pt;margin-top:5.15pt;width:27pt;height:13.5pt;z-index:251660288;visibility:visible;mso-wrap-style:square;mso-wrap-distance-left:9pt;mso-wrap-distance-top:0;mso-wrap-distance-right:9pt;mso-wrap-distance-bottom:0;mso-position-horizontal:absolute;mso-position-horizontal-relative:text;mso-position-vertical:absolute;mso-position-vertical-relative:text;v-text-anchor:middle" o:gfxdata="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" fillcolor="black [3213]" strokecolor="#09101d [484]" strokeweight="1pt"/>
             </w:pict>
@@ -3678,7 +3678,7 @@
               </wp:anchor>
             </w:drawing>
           </mc:Choice>
-          <mc:Fallback>
+          <mc:Fallback xmlns:w16du="http://schemas.microsoft.com/office/word/2023/wordml/word16du">
             <w:pict>
               <v:shape w14:anchorId="41742216" id="Arrow: Right 2" o:spid="_x0000_s1026" type="#_x0000_t13" style="position:absolute;margin-left:425.9pt;margin-top:21.55pt;width:27pt;height:13.5pt;rotation:90;z-index:251674624;visibility:visible;mso-wrap-style:square;mso-wrap-distance-left:9pt;mso-wrap-distance-top:0;mso-wrap-distance-right:9pt;mso-wrap-distance-bottom:0;mso-position-horizontal:absolute;mso-position-horizontal-relative:margin;mso-position-vertical:absolute;mso-position-vertical-relative:text;v-text-anchor:middle" o:gfxdata="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" fillcolor="windowText" strokecolor="#172c51" strokeweight="1pt">
                 <w10:wrap anchorx="margin"/>
@@ -4211,7 +4211,7 @@
               </wp:anchor>
             </w:drawing>
           </mc:Choice>
-          <mc:Fallback>
+          <mc:Fallback xmlns:w16du="http://schemas.microsoft.com/office/word/2023/wordml/word16du">
             <w:pict>
               <v:shape w14:anchorId="5829B81B" id="Arrow: Right 2" o:spid="_x0000_s1026" type="#_x0000_t13" style="position:absolute;margin-left:105.75pt;margin-top:2.2pt;width:27pt;height:13.5pt;rotation:180;z-index:251686912;visibility:visible;mso-wrap-style:square;mso-wrap-distance-left:9pt;mso-wrap-distance-top:0;mso-wrap-distance-right:9pt;mso-wrap-distance-bottom:0;mso-position-horizontal:absolute;mso-position-horizontal-relative:text;mso-position-vertical:absolute;mso-position-vertical-relative:text;v-text-anchor:middle" o:gfxdata="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" fillcolor="windowText" strokecolor="#172c51" strokeweight="1pt"/>
             </w:pict>
@@ -4276,7 +4276,7 @@
               </wp:anchor>
             </w:drawing>
           </mc:Choice>
-          <mc:Fallback>
+          <mc:Fallback xmlns:w16du="http://schemas.microsoft.com/office/word/2023/wordml/word16du">
             <w:pict>
               <v:shape w14:anchorId="0ACB2814" id="Arrow: Right 2" o:spid="_x0000_s1026" type="#_x0000_t13" style="position:absolute;margin-left:233.25pt;margin-top:2pt;width:27pt;height:13.5pt;rotation:180;z-index:251679744;visibility:visible;mso-wrap-style:square;mso-wrap-distance-left:9pt;mso-wrap-distance-top:0;mso-wrap-distance-right:9pt;mso-wrap-distance-bottom:0;mso-position-horizontal:absolute;mso-position-horizontal-relative:text;mso-position-vertical:absolute;mso-position-vertical-relative:text;v-text-anchor:middle" o:gfxdata="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" fillcolor="windowText" strokecolor="#172c51" strokeweight="1pt"/>
             </w:pict>
@@ -4341,7 +4341,7 @@
               </wp:anchor>
             </w:drawing>
           </mc:Choice>
-          <mc:Fallback>
+          <mc:Fallback xmlns:w16du="http://schemas.microsoft.com/office/word/2023/wordml/word16du">
             <w:pict>
               <v:shape w14:anchorId="1A5A0C0B" id="Arrow: Right 2" o:spid="_x0000_s1026" type="#_x0000_t13" style="position:absolute;margin-left:363.75pt;margin-top:2pt;width:27pt;height:13.5pt;rotation:180;z-index:251683840;visibility:visible;mso-wrap-style:square;mso-wrap-distance-left:9pt;mso-wrap-distance-top:0;mso-wrap-distance-right:9pt;mso-wrap-distance-bottom:0;mso-position-horizontal:absolute;mso-position-horizontal-relative:text;mso-position-vertical:absolute;mso-position-vertical-relative:text;v-text-anchor:middle" o:gfxdata="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" fillcolor="windowText" strokecolor="#172c51" strokeweight="1pt"/>
             </w:pict>
@@ -4415,7 +4415,7 @@
               </wp:anchor>
             </w:drawing>
           </mc:Choice>
-          <mc:Fallback>
+          <mc:Fallback xmlns:w16du="http://schemas.microsoft.com/office/word/2023/wordml/word16du">
             <w:pict>
               <v:shape w14:anchorId="72B735EA" id="Arrow: Right 2" o:spid="_x0000_s1026" type="#_x0000_t13" style="position:absolute;margin-left:46.4pt;margin-top:12.6pt;width:27pt;height:13.5pt;rotation:90;z-index:251684864;visibility:visible;mso-wrap-style:square;mso-wrap-distance-left:9pt;mso-wrap-distance-top:0;mso-wrap-distance-right:9pt;mso-wrap-distance-bottom:0;mso-position-horizontal:absolute;mso-position-horizontal-relative:margin;mso-position-vertical:absolute;mso-position-vertical-relative:text;v-text-anchor:middle" o:gfxdata="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" fillcolor="windowText" strokecolor="#172c51" strokeweight="1pt">
                 <w10:wrap anchorx="margin"/>
@@ -4850,7 +4850,7 @@
               </wp:anchor>
             </w:drawing>
           </mc:Choice>
-          <mc:Fallback>
+          <mc:Fallback xmlns:w16du="http://schemas.microsoft.com/office/word/2023/wordml/word16du">
             <w:pict>
               <v:shape w14:anchorId="2B3EEDCF" id="Arrow: Right 2" o:spid="_x0000_s1026" type="#_x0000_t13" style="position:absolute;margin-left:236.25pt;margin-top:6.2pt;width:27pt;height:13.5pt;z-index:251691008;visibility:visible;mso-wrap-style:square;mso-wrap-distance-left:9pt;mso-wrap-distance-top:0;mso-wrap-distance-right:9pt;mso-wrap-distance-bottom:0;mso-position-horizontal:absolute;mso-position-horizontal-relative:text;mso-position-vertical:absolute;mso-position-vertical-relative:text;v-text-anchor:middle" o:gfxdata="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" fillcolor="black [3213]" strokecolor="#09101d [484]" strokeweight="1pt"/>
             </w:pict>
@@ -4921,7 +4921,7 @@
               </wp:anchor>
             </w:drawing>
           </mc:Choice>
-          <mc:Fallback>
+          <mc:Fallback xmlns:w16du="http://schemas.microsoft.com/office/word/2023/wordml/word16du">
             <w:pict>
               <v:shape w14:anchorId="651EAD5E" id="Arrow: Right 2" o:spid="_x0000_s1026" type="#_x0000_t13" style="position:absolute;margin-left:105.75pt;margin-top:6.1pt;width:27pt;height:13.5pt;z-index:251677696;visibility:visible;mso-wrap-style:square;mso-wrap-distance-left:9pt;mso-wrap-distance-top:0;mso-wrap-distance-right:9pt;mso-wrap-distance-bottom:0;mso-position-horizontal:absolute;mso-position-horizontal-relative:text;mso-position-vertical:absolute;mso-position-vertical-relative:text;v-text-anchor:middle" o:gfxdata="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" fillcolor="black [3213]" strokecolor="#09101d [484]" strokeweight="1pt"/>
             </w:pict>
@@ -4941,23 +4941,11 @@
     <w:p>
       <w:pPr>
         <w:spacing w:after="247" w:line="259" w:lineRule="auto"/>
-        <w:ind w:left="720" w:firstLine="0"/>
-      </w:pPr>
-      <w:r>
-        <w:t xml:space="preserve"> </w:t>
-      </w:r>
-    </w:p>
-    <w:p>
-      <w:pPr>
-        <w:spacing w:after="247" w:line="259" w:lineRule="auto"/>
-        <w:ind w:left="720" w:firstLine="0"/>
+        <w:ind w:left="0" w:firstLine="0"/>
         <w:rPr>
           <w:lang w:val="en-IN"/>
         </w:rPr>
       </w:pPr>
-      <w:r>
-        <w:t xml:space="preserve"> </w:t>
-      </w:r>
     </w:p>
     <w:p>
       <w:pPr>
@@ -5034,10 +5022,7 @@
         <w:ind w:left="0" w:firstLine="0"/>
       </w:pPr>
       <w:r>
-        <w:t>The mushroom dataset contains information about various mushroom species, particularly focusing on features that help determine whether a mushroom is edible or poisonous. The dataset is organized into a single CSV (Comma-Separated Values) file.</w:t>
-      </w:r>
-      <w:r>
-        <w:t xml:space="preserve"> </w:t>
+        <w:t xml:space="preserve">The mushroom dataset contains information about various mushroom species, particularly focusing on features that help determine whether a mushroom is edible or poisonous. The dataset is organized into a single CSV (Comma-Separated Values) file. </w:t>
       </w:r>
       <w:r>
         <w:rPr>
@@ -5119,13 +5104,7 @@
         <w:rPr>
           <w:rFonts w:asciiTheme="minorHAnsi" w:eastAsia="Arial" w:hAnsiTheme="minorHAnsi" w:cstheme="minorHAnsi"/>
         </w:rPr>
-        <w:t>Perform data cleaning and preprocessing tasks such as handling missing values, encoding categorical variables, and scaling numerical features if necessary.</w:t>
-      </w:r>
-      <w:r>
-        <w:rPr>
-          <w:rFonts w:asciiTheme="minorHAnsi" w:eastAsia="Arial" w:hAnsiTheme="minorHAnsi" w:cstheme="minorHAnsi"/>
-        </w:rPr>
-        <w:t xml:space="preserve"> </w:t>
+        <w:t xml:space="preserve">Perform data cleaning and preprocessing tasks such as handling missing values, encoding categorical variables, and scaling numerical features if necessary. </w:t>
       </w:r>
     </w:p>
     <w:p>
@@ -5196,19 +5175,7 @@
         <w:rPr>
           <w:lang w:val="en-IN"/>
         </w:rPr>
-        <w:t>C</w:t>
-      </w:r>
-      <w:r>
-        <w:rPr>
-          <w:lang w:val="en-IN"/>
-        </w:rPr>
-        <w:t>lassification</w:t>
-      </w:r>
-      <w:r>
-        <w:rPr>
-          <w:lang w:val="en-IN"/>
-        </w:rPr>
-        <w:t xml:space="preserve"> Model</w:t>
+        <w:t>Classification Model</w:t>
       </w:r>
       <w:r>
         <w:t xml:space="preserve">, algorithms will be passed with the best parameters derived from Grid-Search. We will calculate the AUC scores for models and select the model with the best score. </w:t>
@@ -5243,7 +5210,6 @@
       </w:pPr>
       <w:bookmarkStart w:id="9" w:name="_Toc15841"/>
       <w:r>
-        <w:lastRenderedPageBreak/>
         <w:t>3.</w:t>
       </w:r>
       <w:r>
@@ -5275,6 +5241,7 @@
         </w:rPr>
       </w:pPr>
       <w:r>
+        <w:lastRenderedPageBreak/>
         <w:t>The user is expected to submit mushroom characteristics data, adhering to predefined formats and preprocessing guidelines. Upon submission, the system will provide binary classification predictions indicating whether the mushrooms are edible or poisonous.</w:t>
       </w:r>
     </w:p>
@@ -6679,7 +6646,7 @@
 </file>
 
 <file path=word/endnotes.xml><?xml version="1.0" encoding="utf-8"?>
-<w:endnotes xmlns:wpc="http://schemas.microsoft.com/office/word/2010/wordprocessingCanvas" xmlns:cx="http://schemas.microsoft.com/office/drawing/2014/chartex" xmlns:cx1="http://schemas.microsoft.com/office/drawing/2015/9/8/chartex" xmlns:cx2="http://schemas.microsoft.com/office/drawing/2015/10/21/chartex" xmlns:cx3="http://schemas.microsoft.com/office/drawing/2016/5/9/chartex" xmlns:cx4="http://schemas.microsoft.com/office/drawing/2016/5/10/chartex" xmlns:cx5="http://schemas.microsoft.com/office/drawing/2016/5/11/chartex" xmlns:cx6="http://schemas.microsoft.com/office/drawing/2016/5/12/chartex" xmlns:cx7="http://schemas.microsoft.com/office/drawing/2016/5/13/chartex" xmlns:cx8="http://schemas.microsoft.com/office/drawing/2016/5/14/chartex" xmlns:mc="http://schemas.openxmlformats.org/markup-compatibility/2006" xmlns:aink="http://schemas.microsoft.com/office/drawing/2016/ink" xmlns:am3d="http://schemas.microsoft.com/office/drawing/2017/model3d" xmlns:o="urn:schemas-microsoft-com:office:office" xmlns:oel="http://schemas.microsoft.com/office/2019/extlst" xmlns:r="http://schemas.openxmlformats.org/officeDocument/2006/relationships" xmlns:m="http://schemas.openxmlformats.org/officeDocument/2006/math" xmlns:v="urn:schemas-microsoft-com:vml" xmlns:wp14="http://schemas.microsoft.com/office/word/2010/wordprocessingDrawing" xmlns:wp="http://schemas.openxmlformats.org/drawingml/2006/wordprocessingDrawing" xmlns:w10="urn:schemas-microsoft-com:office:word" xmlns:w="http://schemas.openxmlformats.org/wordprocessingml/2006/main" xmlns:w14="http://schemas.microsoft.com/office/word/2010/wordml" xmlns:w15="http://schemas.microsoft.com/office/word/2012/wordml" xmlns:w16cex="http://schemas.microsoft.com/office/word/2018/wordml/cex" xmlns:w16cid="http://schemas.microsoft.com/office/word/2016/wordml/cid" xmlns:w16="http://schemas.microsoft.com/office/word/2018/wordml" xmlns:w16du="http://schemas.microsoft.com/office/word/2023/wordml/word16du" xmlns:w16sdtdh="http://schemas.microsoft.com/office/word/2020/wordml/sdtdatahash" xmlns:w16se="http://schemas.microsoft.com/office/word/2015/wordml/symex" xmlns:wpg="http://schemas.microsoft.com/office/word/2010/wordprocessingGroup" xmlns:wpi="http://schemas.microsoft.com/office/word/2010/wordprocessingInk" xmlns:wne="http://schemas.microsoft.com/office/word/2006/wordml" xmlns:wps="http://schemas.microsoft.com/office/word/2010/wordprocessingShape" mc:Ignorable="w14 w15 w16se w16cid w16 w16cex w16sdtdh w16du wp14">
+<w:endnotes xmlns:wpc="http://schemas.microsoft.com/office/word/2010/wordprocessingCanvas" xmlns:cx="http://schemas.microsoft.com/office/drawing/2014/chartex" xmlns:cx1="http://schemas.microsoft.com/office/drawing/2015/9/8/chartex" xmlns:cx2="http://schemas.microsoft.com/office/drawing/2015/10/21/chartex" xmlns:cx3="http://schemas.microsoft.com/office/drawing/2016/5/9/chartex" xmlns:cx4="http://schemas.microsoft.com/office/drawing/2016/5/10/chartex" xmlns:cx5="http://schemas.microsoft.com/office/drawing/2016/5/11/chartex" xmlns:cx6="http://schemas.microsoft.com/office/drawing/2016/5/12/chartex" xmlns:cx7="http://schemas.microsoft.com/office/drawing/2016/5/13/chartex" xmlns:cx8="http://schemas.microsoft.com/office/drawing/2016/5/14/chartex" xmlns:mc="http://schemas.openxmlformats.org/markup-compatibility/2006" xmlns:aink="http://schemas.microsoft.com/office/drawing/2016/ink" xmlns:am3d="http://schemas.microsoft.com/office/drawing/2017/model3d" xmlns:o="urn:schemas-microsoft-com:office:office" xmlns:oel="http://schemas.microsoft.com/office/2019/extlst" xmlns:r="http://schemas.openxmlformats.org/officeDocument/2006/relationships" xmlns:m="http://schemas.openxmlformats.org/officeDocument/2006/math" xmlns:v="urn:schemas-microsoft-com:vml" xmlns:wp14="http://schemas.microsoft.com/office/word/2010/wordprocessingDrawing" xmlns:wp="http://schemas.openxmlformats.org/drawingml/2006/wordprocessingDrawing" xmlns:w10="urn:schemas-microsoft-com:office:word" xmlns:w="http://schemas.openxmlformats.org/wordprocessingml/2006/main" xmlns:w14="http://schemas.microsoft.com/office/word/2010/wordml" xmlns:w15="http://schemas.microsoft.com/office/word/2012/wordml" xmlns:w16cex="http://schemas.microsoft.com/office/word/2018/wordml/cex" xmlns:w16cid="http://schemas.microsoft.com/office/word/2016/wordml/cid" xmlns:w16="http://schemas.microsoft.com/office/word/2018/wordml" xmlns:w16sdtdh="http://schemas.microsoft.com/office/word/2020/wordml/sdtdatahash" xmlns:w16se="http://schemas.microsoft.com/office/word/2015/wordml/symex" xmlns:wpg="http://schemas.microsoft.com/office/word/2010/wordprocessingGroup" xmlns:wpi="http://schemas.microsoft.com/office/word/2010/wordprocessingInk" xmlns:wne="http://schemas.microsoft.com/office/word/2006/wordml" xmlns:wps="http://schemas.microsoft.com/office/word/2010/wordprocessingShape" mc:Ignorable="w14 w15 w16se w16cid w16 w16cex w16sdtdh wp14">
   <w:endnote w:type="separator" w:id="-1">
     <w:p>
       <w:pPr>
@@ -6704,7 +6671,7 @@
 </file>
 
 <file path=word/footer1.xml><?xml version="1.0" encoding="utf-8"?>
-<w:ftr xmlns:wpc="http://schemas.microsoft.com/office/word/2010/wordprocessingCanvas" xmlns:cx="http://schemas.microsoft.com/office/drawing/2014/chartex" xmlns:cx1="http://schemas.microsoft.com/office/drawing/2015/9/8/chartex" xmlns:cx2="http://schemas.microsoft.com/office/drawing/2015/10/21/chartex" xmlns:cx3="http://schemas.microsoft.com/office/drawing/2016/5/9/chartex" xmlns:cx4="http://schemas.microsoft.com/office/drawing/2016/5/10/chartex" xmlns:cx5="http://schemas.microsoft.com/office/drawing/2016/5/11/chartex" xmlns:cx6="http://schemas.microsoft.com/office/drawing/2016/5/12/chartex" xmlns:cx7="http://schemas.microsoft.com/office/drawing/2016/5/13/chartex" xmlns:cx8="http://schemas.microsoft.com/office/drawing/2016/5/14/chartex" xmlns:mc="http://schemas.openxmlformats.org/markup-compatibility/2006" xmlns:aink="http://schemas.microsoft.com/office/drawing/2016/ink" xmlns:am3d="http://schemas.microsoft.com/office/drawing/2017/model3d" xmlns:o="urn:schemas-microsoft-com:office:office" xmlns:oel="http://schemas.microsoft.com/office/2019/extlst" xmlns:r="http://schemas.openxmlformats.org/officeDocument/2006/relationships" xmlns:m="http://schemas.openxmlformats.org/officeDocument/2006/math" xmlns:v="urn:schemas-microsoft-com:vml" xmlns:wp14="http://schemas.microsoft.com/office/word/2010/wordprocessingDrawing" xmlns:wp="http://schemas.openxmlformats.org/drawingml/2006/wordprocessingDrawing" xmlns:w10="urn:schemas-microsoft-com:office:word" xmlns:w="http://schemas.openxmlformats.org/wordprocessingml/2006/main" xmlns:w14="http://schemas.microsoft.com/office/word/2010/wordml" xmlns:w15="http://schemas.microsoft.com/office/word/2012/wordml" xmlns:w16cex="http://schemas.microsoft.com/office/word/2018/wordml/cex" xmlns:w16cid="http://schemas.microsoft.com/office/word/2016/wordml/cid" xmlns:w16="http://schemas.microsoft.com/office/word/2018/wordml" xmlns:w16du="http://schemas.microsoft.com/office/word/2023/wordml/word16du" xmlns:w16sdtdh="http://schemas.microsoft.com/office/word/2020/wordml/sdtdatahash" xmlns:w16se="http://schemas.microsoft.com/office/word/2015/wordml/symex" xmlns:wpg="http://schemas.microsoft.com/office/word/2010/wordprocessingGroup" xmlns:wpi="http://schemas.microsoft.com/office/word/2010/wordprocessingInk" xmlns:wne="http://schemas.microsoft.com/office/word/2006/wordml" xmlns:wps="http://schemas.microsoft.com/office/word/2010/wordprocessingShape" mc:Ignorable="w14 w15 w16se w16cid w16 w16cex w16sdtdh w16du wp14">
+<w:ftr xmlns:wpc="http://schemas.microsoft.com/office/word/2010/wordprocessingCanvas" xmlns:cx="http://schemas.microsoft.com/office/drawing/2014/chartex" xmlns:cx1="http://schemas.microsoft.com/office/drawing/2015/9/8/chartex" xmlns:cx2="http://schemas.microsoft.com/office/drawing/2015/10/21/chartex" xmlns:cx3="http://schemas.microsoft.com/office/drawing/2016/5/9/chartex" xmlns:cx4="http://schemas.microsoft.com/office/drawing/2016/5/10/chartex" xmlns:cx5="http://schemas.microsoft.com/office/drawing/2016/5/11/chartex" xmlns:cx6="http://schemas.microsoft.com/office/drawing/2016/5/12/chartex" xmlns:cx7="http://schemas.microsoft.com/office/drawing/2016/5/13/chartex" xmlns:cx8="http://schemas.microsoft.com/office/drawing/2016/5/14/chartex" xmlns:mc="http://schemas.openxmlformats.org/markup-compatibility/2006" xmlns:aink="http://schemas.microsoft.com/office/drawing/2016/ink" xmlns:am3d="http://schemas.microsoft.com/office/drawing/2017/model3d" xmlns:o="urn:schemas-microsoft-com:office:office" xmlns:oel="http://schemas.microsoft.com/office/2019/extlst" xmlns:r="http://schemas.openxmlformats.org/officeDocument/2006/relationships" xmlns:m="http://schemas.openxmlformats.org/officeDocument/2006/math" xmlns:v="urn:schemas-microsoft-com:vml" xmlns:wp14="http://schemas.microsoft.com/office/word/2010/wordprocessingDrawing" xmlns:wp="http://schemas.openxmlformats.org/drawingml/2006/wordprocessingDrawing" xmlns:w10="urn:schemas-microsoft-com:office:word" xmlns:w="http://schemas.openxmlformats.org/wordprocessingml/2006/main" xmlns:w14="http://schemas.microsoft.com/office/word/2010/wordml" xmlns:w15="http://schemas.microsoft.com/office/word/2012/wordml" xmlns:w16cex="http://schemas.microsoft.com/office/word/2018/wordml/cex" xmlns:w16cid="http://schemas.microsoft.com/office/word/2016/wordml/cid" xmlns:w16="http://schemas.microsoft.com/office/word/2018/wordml" xmlns:w16sdtdh="http://schemas.microsoft.com/office/word/2020/wordml/sdtdatahash" xmlns:w16se="http://schemas.microsoft.com/office/word/2015/wordml/symex" xmlns:wpg="http://schemas.microsoft.com/office/word/2010/wordprocessingGroup" xmlns:wpi="http://schemas.microsoft.com/office/word/2010/wordprocessingInk" xmlns:wne="http://schemas.microsoft.com/office/word/2006/wordml" xmlns:wps="http://schemas.microsoft.com/office/word/2010/wordprocessingShape" mc:Ignorable="w14 w15 w16se w16cid w16 w16cex w16sdtdh wp14">
   <w:tbl>
     <w:tblPr>
       <w:tblStyle w:val="TableGrid"/>
@@ -6802,7 +6769,7 @@
 </file>
 
 <file path=word/footer2.xml><?xml version="1.0" encoding="utf-8"?>
-<w:ftr xmlns:wpc="http://schemas.microsoft.com/office/word/2010/wordprocessingCanvas" xmlns:cx="http://schemas.microsoft.com/office/drawing/2014/chartex" xmlns:cx1="http://schemas.microsoft.com/office/drawing/2015/9/8/chartex" xmlns:cx2="http://schemas.microsoft.com/office/drawing/2015/10/21/chartex" xmlns:cx3="http://schemas.microsoft.com/office/drawing/2016/5/9/chartex" xmlns:cx4="http://schemas.microsoft.com/office/drawing/2016/5/10/chartex" xmlns:cx5="http://schemas.microsoft.com/office/drawing/2016/5/11/chartex" xmlns:cx6="http://schemas.microsoft.com/office/drawing/2016/5/12/chartex" xmlns:cx7="http://schemas.microsoft.com/office/drawing/2016/5/13/chartex" xmlns:cx8="http://schemas.microsoft.com/office/drawing/2016/5/14/chartex" xmlns:mc="http://schemas.openxmlformats.org/markup-compatibility/2006" xmlns:aink="http://schemas.microsoft.com/office/drawing/2016/ink" xmlns:am3d="http://schemas.microsoft.com/office/drawing/2017/model3d" xmlns:o="urn:schemas-microsoft-com:office:office" xmlns:oel="http://schemas.microsoft.com/office/2019/extlst" xmlns:r="http://schemas.openxmlformats.org/officeDocument/2006/relationships" xmlns:m="http://schemas.openxmlformats.org/officeDocument/2006/math" xmlns:v="urn:schemas-microsoft-com:vml" xmlns:wp14="http://schemas.microsoft.com/office/word/2010/wordprocessingDrawing" xmlns:wp="http://schemas.openxmlformats.org/drawingml/2006/wordprocessingDrawing" xmlns:w10="urn:schemas-microsoft-com:office:word" xmlns:w="http://schemas.openxmlformats.org/wordprocessingml/2006/main" xmlns:w14="http://schemas.microsoft.com/office/word/2010/wordml" xmlns:w15="http://schemas.microsoft.com/office/word/2012/wordml" xmlns:w16cex="http://schemas.microsoft.com/office/word/2018/wordml/cex" xmlns:w16cid="http://schemas.microsoft.com/office/word/2016/wordml/cid" xmlns:w16="http://schemas.microsoft.com/office/word/2018/wordml" xmlns:w16du="http://schemas.microsoft.com/office/word/2023/wordml/word16du" xmlns:w16sdtdh="http://schemas.microsoft.com/office/word/2020/wordml/sdtdatahash" xmlns:w16se="http://schemas.microsoft.com/office/word/2015/wordml/symex" xmlns:wpg="http://schemas.microsoft.com/office/word/2010/wordprocessingGroup" xmlns:wpi="http://schemas.microsoft.com/office/word/2010/wordprocessingInk" xmlns:wne="http://schemas.microsoft.com/office/word/2006/wordml" xmlns:wps="http://schemas.microsoft.com/office/word/2010/wordprocessingShape" mc:Ignorable="w14 w15 w16se w16cid w16 w16cex w16sdtdh w16du wp14">
+<w:ftr xmlns:wpc="http://schemas.microsoft.com/office/word/2010/wordprocessingCanvas" xmlns:cx="http://schemas.microsoft.com/office/drawing/2014/chartex" xmlns:cx1="http://schemas.microsoft.com/office/drawing/2015/9/8/chartex" xmlns:cx2="http://schemas.microsoft.com/office/drawing/2015/10/21/chartex" xmlns:cx3="http://schemas.microsoft.com/office/drawing/2016/5/9/chartex" xmlns:cx4="http://schemas.microsoft.com/office/drawing/2016/5/10/chartex" xmlns:cx5="http://schemas.microsoft.com/office/drawing/2016/5/11/chartex" xmlns:cx6="http://schemas.microsoft.com/office/drawing/2016/5/12/chartex" xmlns:cx7="http://schemas.microsoft.com/office/drawing/2016/5/13/chartex" xmlns:cx8="http://schemas.microsoft.com/office/drawing/2016/5/14/chartex" xmlns:mc="http://schemas.openxmlformats.org/markup-compatibility/2006" xmlns:aink="http://schemas.microsoft.com/office/drawing/2016/ink" xmlns:am3d="http://schemas.microsoft.com/office/drawing/2017/model3d" xmlns:o="urn:schemas-microsoft-com:office:office" xmlns:oel="http://schemas.microsoft.com/office/2019/extlst" xmlns:r="http://schemas.openxmlformats.org/officeDocument/2006/relationships" xmlns:m="http://schemas.openxmlformats.org/officeDocument/2006/math" xmlns:v="urn:schemas-microsoft-com:vml" xmlns:wp14="http://schemas.microsoft.com/office/word/2010/wordprocessingDrawing" xmlns:wp="http://schemas.openxmlformats.org/drawingml/2006/wordprocessingDrawing" xmlns:w10="urn:schemas-microsoft-com:office:word" xmlns:w="http://schemas.openxmlformats.org/wordprocessingml/2006/main" xmlns:w14="http://schemas.microsoft.com/office/word/2010/wordml" xmlns:w15="http://schemas.microsoft.com/office/word/2012/wordml" xmlns:w16cex="http://schemas.microsoft.com/office/word/2018/wordml/cex" xmlns:w16cid="http://schemas.microsoft.com/office/word/2016/wordml/cid" xmlns:w16="http://schemas.microsoft.com/office/word/2018/wordml" xmlns:w16sdtdh="http://schemas.microsoft.com/office/word/2020/wordml/sdtdatahash" xmlns:w16se="http://schemas.microsoft.com/office/word/2015/wordml/symex" xmlns:wpg="http://schemas.microsoft.com/office/word/2010/wordprocessingGroup" xmlns:wpi="http://schemas.microsoft.com/office/word/2010/wordprocessingInk" xmlns:wne="http://schemas.microsoft.com/office/word/2006/wordml" xmlns:wps="http://schemas.microsoft.com/office/word/2010/wordprocessingShape" mc:Ignorable="w14 w15 w16se w16cid w16 w16cex w16sdtdh wp14">
   <w:tbl>
     <w:tblPr>
       <w:tblStyle w:val="TableGrid"/>
@@ -6900,7 +6867,7 @@
 </file>
 
 <file path=word/footer3.xml><?xml version="1.0" encoding="utf-8"?>
-<w:ftr xmlns:wpc="http://schemas.microsoft.com/office/word/2010/wordprocessingCanvas" xmlns:cx="http://schemas.microsoft.com/office/drawing/2014/chartex" xmlns:cx1="http://schemas.microsoft.com/office/drawing/2015/9/8/chartex" xmlns:cx2="http://schemas.microsoft.com/office/drawing/2015/10/21/chartex" xmlns:cx3="http://schemas.microsoft.com/office/drawing/2016/5/9/chartex" xmlns:cx4="http://schemas.microsoft.com/office/drawing/2016/5/10/chartex" xmlns:cx5="http://schemas.microsoft.com/office/drawing/2016/5/11/chartex" xmlns:cx6="http://schemas.microsoft.com/office/drawing/2016/5/12/chartex" xmlns:cx7="http://schemas.microsoft.com/office/drawing/2016/5/13/chartex" xmlns:cx8="http://schemas.microsoft.com/office/drawing/2016/5/14/chartex" xmlns:mc="http://schemas.openxmlformats.org/markup-compatibility/2006" xmlns:aink="http://schemas.microsoft.com/office/drawing/2016/ink" xmlns:am3d="http://schemas.microsoft.com/office/drawing/2017/model3d" xmlns:o="urn:schemas-microsoft-com:office:office" xmlns:oel="http://schemas.microsoft.com/office/2019/extlst" xmlns:r="http://schemas.openxmlformats.org/officeDocument/2006/relationships" xmlns:m="http://schemas.openxmlformats.org/officeDocument/2006/math" xmlns:v="urn:schemas-microsoft-com:vml" xmlns:wp14="http://schemas.microsoft.com/office/word/2010/wordprocessingDrawing" xmlns:wp="http://schemas.openxmlformats.org/drawingml/2006/wordprocessingDrawing" xmlns:w10="urn:schemas-microsoft-com:office:word" xmlns:w="http://schemas.openxmlformats.org/wordprocessingml/2006/main" xmlns:w14="http://schemas.microsoft.com/office/word/2010/wordml" xmlns:w15="http://schemas.microsoft.com/office/word/2012/wordml" xmlns:w16cex="http://schemas.microsoft.com/office/word/2018/wordml/cex" xmlns:w16cid="http://schemas.microsoft.com/office/word/2016/wordml/cid" xmlns:w16="http://schemas.microsoft.com/office/word/2018/wordml" xmlns:w16du="http://schemas.microsoft.com/office/word/2023/wordml/word16du" xmlns:w16sdtdh="http://schemas.microsoft.com/office/word/2020/wordml/sdtdatahash" xmlns:w16se="http://schemas.microsoft.com/office/word/2015/wordml/symex" xmlns:wpg="http://schemas.microsoft.com/office/word/2010/wordprocessingGroup" xmlns:wpi="http://schemas.microsoft.com/office/word/2010/wordprocessingInk" xmlns:wne="http://schemas.microsoft.com/office/word/2006/wordml" xmlns:wps="http://schemas.microsoft.com/office/word/2010/wordprocessingShape" mc:Ignorable="w14 w15 w16se w16cid w16 w16cex w16sdtdh w16du wp14">
+<w:ftr xmlns:wpc="http://schemas.microsoft.com/office/word/2010/wordprocessingCanvas" xmlns:cx="http://schemas.microsoft.com/office/drawing/2014/chartex" xmlns:cx1="http://schemas.microsoft.com/office/drawing/2015/9/8/chartex" xmlns:cx2="http://schemas.microsoft.com/office/drawing/2015/10/21/chartex" xmlns:cx3="http://schemas.microsoft.com/office/drawing/2016/5/9/chartex" xmlns:cx4="http://schemas.microsoft.com/office/drawing/2016/5/10/chartex" xmlns:cx5="http://schemas.microsoft.com/office/drawing/2016/5/11/chartex" xmlns:cx6="http://schemas.microsoft.com/office/drawing/2016/5/12/chartex" xmlns:cx7="http://schemas.microsoft.com/office/drawing/2016/5/13/chartex" xmlns:cx8="http://schemas.microsoft.com/office/drawing/2016/5/14/chartex" xmlns:mc="http://schemas.openxmlformats.org/markup-compatibility/2006" xmlns:aink="http://schemas.microsoft.com/office/drawing/2016/ink" xmlns:am3d="http://schemas.microsoft.com/office/drawing/2017/model3d" xmlns:o="urn:schemas-microsoft-com:office:office" xmlns:oel="http://schemas.microsoft.com/office/2019/extlst" xmlns:r="http://schemas.openxmlformats.org/officeDocument/2006/relationships" xmlns:m="http://schemas.openxmlformats.org/officeDocument/2006/math" xmlns:v="urn:schemas-microsoft-com:vml" xmlns:wp14="http://schemas.microsoft.com/office/word/2010/wordprocessingDrawing" xmlns:wp="http://schemas.openxmlformats.org/drawingml/2006/wordprocessingDrawing" xmlns:w10="urn:schemas-microsoft-com:office:word" xmlns:w="http://schemas.openxmlformats.org/wordprocessingml/2006/main" xmlns:w14="http://schemas.microsoft.com/office/word/2010/wordml" xmlns:w15="http://schemas.microsoft.com/office/word/2012/wordml" xmlns:w16cex="http://schemas.microsoft.com/office/word/2018/wordml/cex" xmlns:w16cid="http://schemas.microsoft.com/office/word/2016/wordml/cid" xmlns:w16="http://schemas.microsoft.com/office/word/2018/wordml" xmlns:w16sdtdh="http://schemas.microsoft.com/office/word/2020/wordml/sdtdatahash" xmlns:w16se="http://schemas.microsoft.com/office/word/2015/wordml/symex" xmlns:wpg="http://schemas.microsoft.com/office/word/2010/wordprocessingGroup" xmlns:wpi="http://schemas.microsoft.com/office/word/2010/wordprocessingInk" xmlns:wne="http://schemas.microsoft.com/office/word/2006/wordml" xmlns:wps="http://schemas.microsoft.com/office/word/2010/wordprocessingShape" mc:Ignorable="w14 w15 w16se w16cid w16 w16cex w16sdtdh wp14">
   <w:tbl>
     <w:tblPr>
       <w:tblStyle w:val="TableGrid"/>
@@ -6992,7 +6959,7 @@
 </file>
 
 <file path=word/footer4.xml><?xml version="1.0" encoding="utf-8"?>
-<w:ftr xmlns:wpc="http://schemas.microsoft.com/office/word/2010/wordprocessingCanvas" xmlns:cx="http://schemas.microsoft.com/office/drawing/2014/chartex" xmlns:cx1="http://schemas.microsoft.com/office/drawing/2015/9/8/chartex" xmlns:cx2="http://schemas.microsoft.com/office/drawing/2015/10/21/chartex" xmlns:cx3="http://schemas.microsoft.com/office/drawing/2016/5/9/chartex" xmlns:cx4="http://schemas.microsoft.com/office/drawing/2016/5/10/chartex" xmlns:cx5="http://schemas.microsoft.com/office/drawing/2016/5/11/chartex" xmlns:cx6="http://schemas.microsoft.com/office/drawing/2016/5/12/chartex" xmlns:cx7="http://schemas.microsoft.com/office/drawing/2016/5/13/chartex" xmlns:cx8="http://schemas.microsoft.com/office/drawing/2016/5/14/chartex" xmlns:mc="http://schemas.openxmlformats.org/markup-compatibility/2006" xmlns:aink="http://schemas.microsoft.com/office/drawing/2016/ink" xmlns:am3d="http://schemas.microsoft.com/office/drawing/2017/model3d" xmlns:o="urn:schemas-microsoft-com:office:office" xmlns:oel="http://schemas.microsoft.com/office/2019/extlst" xmlns:r="http://schemas.openxmlformats.org/officeDocument/2006/relationships" xmlns:m="http://schemas.openxmlformats.org/officeDocument/2006/math" xmlns:v="urn:schemas-microsoft-com:vml" xmlns:wp14="http://schemas.microsoft.com/office/word/2010/wordprocessingDrawing" xmlns:wp="http://schemas.openxmlformats.org/drawingml/2006/wordprocessingDrawing" xmlns:w10="urn:schemas-microsoft-com:office:word" xmlns:w="http://schemas.openxmlformats.org/wordprocessingml/2006/main" xmlns:w14="http://schemas.microsoft.com/office/word/2010/wordml" xmlns:w15="http://schemas.microsoft.com/office/word/2012/wordml" xmlns:w16cex="http://schemas.microsoft.com/office/word/2018/wordml/cex" xmlns:w16cid="http://schemas.microsoft.com/office/word/2016/wordml/cid" xmlns:w16="http://schemas.microsoft.com/office/word/2018/wordml" xmlns:w16du="http://schemas.microsoft.com/office/word/2023/wordml/word16du" xmlns:w16sdtdh="http://schemas.microsoft.com/office/word/2020/wordml/sdtdatahash" xmlns:w16se="http://schemas.microsoft.com/office/word/2015/wordml/symex" xmlns:wpg="http://schemas.microsoft.com/office/word/2010/wordprocessingGroup" xmlns:wpi="http://schemas.microsoft.com/office/word/2010/wordprocessingInk" xmlns:wne="http://schemas.microsoft.com/office/word/2006/wordml" xmlns:wps="http://schemas.microsoft.com/office/word/2010/wordprocessingShape" mc:Ignorable="w14 w15 w16se w16cid w16 w16cex w16sdtdh w16du wp14">
+<w:ftr xmlns:wpc="http://schemas.microsoft.com/office/word/2010/wordprocessingCanvas" xmlns:cx="http://schemas.microsoft.com/office/drawing/2014/chartex" xmlns:cx1="http://schemas.microsoft.com/office/drawing/2015/9/8/chartex" xmlns:cx2="http://schemas.microsoft.com/office/drawing/2015/10/21/chartex" xmlns:cx3="http://schemas.microsoft.com/office/drawing/2016/5/9/chartex" xmlns:cx4="http://schemas.microsoft.com/office/drawing/2016/5/10/chartex" xmlns:cx5="http://schemas.microsoft.com/office/drawing/2016/5/11/chartex" xmlns:cx6="http://schemas.microsoft.com/office/drawing/2016/5/12/chartex" xmlns:cx7="http://schemas.microsoft.com/office/drawing/2016/5/13/chartex" xmlns:cx8="http://schemas.microsoft.com/office/drawing/2016/5/14/chartex" xmlns:mc="http://schemas.openxmlformats.org/markup-compatibility/2006" xmlns:aink="http://schemas.microsoft.com/office/drawing/2016/ink" xmlns:am3d="http://schemas.microsoft.com/office/drawing/2017/model3d" xmlns:o="urn:schemas-microsoft-com:office:office" xmlns:oel="http://schemas.microsoft.com/office/2019/extlst" xmlns:r="http://schemas.openxmlformats.org/officeDocument/2006/relationships" xmlns:m="http://schemas.openxmlformats.org/officeDocument/2006/math" xmlns:v="urn:schemas-microsoft-com:vml" xmlns:wp14="http://schemas.microsoft.com/office/word/2010/wordprocessingDrawing" xmlns:wp="http://schemas.openxmlformats.org/drawingml/2006/wordprocessingDrawing" xmlns:w10="urn:schemas-microsoft-com:office:word" xmlns:w="http://schemas.openxmlformats.org/wordprocessingml/2006/main" xmlns:w14="http://schemas.microsoft.com/office/word/2010/wordml" xmlns:w15="http://schemas.microsoft.com/office/word/2012/wordml" xmlns:w16cex="http://schemas.microsoft.com/office/word/2018/wordml/cex" xmlns:w16cid="http://schemas.microsoft.com/office/word/2016/wordml/cid" xmlns:w16="http://schemas.microsoft.com/office/word/2018/wordml" xmlns:w16sdtdh="http://schemas.microsoft.com/office/word/2020/wordml/sdtdatahash" xmlns:w16se="http://schemas.microsoft.com/office/word/2015/wordml/symex" xmlns:wpg="http://schemas.microsoft.com/office/word/2010/wordprocessingGroup" xmlns:wpi="http://schemas.microsoft.com/office/word/2010/wordprocessingInk" xmlns:wne="http://schemas.microsoft.com/office/word/2006/wordml" xmlns:wps="http://schemas.microsoft.com/office/word/2010/wordprocessingShape" mc:Ignorable="w14 w15 w16se w16cid w16 w16cex w16sdtdh wp14">
   <w:p>
     <w:pPr>
       <w:spacing w:after="0" w:line="259" w:lineRule="auto"/>
@@ -7033,7 +7000,7 @@
 </file>
 
 <file path=word/footer5.xml><?xml version="1.0" encoding="utf-8"?>
-<w:ftr xmlns:wpc="http://schemas.microsoft.com/office/word/2010/wordprocessingCanvas" xmlns:cx="http://schemas.microsoft.com/office/drawing/2014/chartex" xmlns:cx1="http://schemas.microsoft.com/office/drawing/2015/9/8/chartex" xmlns:cx2="http://schemas.microsoft.com/office/drawing/2015/10/21/chartex" xmlns:cx3="http://schemas.microsoft.com/office/drawing/2016/5/9/chartex" xmlns:cx4="http://schemas.microsoft.com/office/drawing/2016/5/10/chartex" xmlns:cx5="http://schemas.microsoft.com/office/drawing/2016/5/11/chartex" xmlns:cx6="http://schemas.microsoft.com/office/drawing/2016/5/12/chartex" xmlns:cx7="http://schemas.microsoft.com/office/drawing/2016/5/13/chartex" xmlns:cx8="http://schemas.microsoft.com/office/drawing/2016/5/14/chartex" xmlns:mc="http://schemas.openxmlformats.org/markup-compatibility/2006" xmlns:aink="http://schemas.microsoft.com/office/drawing/2016/ink" xmlns:am3d="http://schemas.microsoft.com/office/drawing/2017/model3d" xmlns:o="urn:schemas-microsoft-com:office:office" xmlns:oel="http://schemas.microsoft.com/office/2019/extlst" xmlns:r="http://schemas.openxmlformats.org/officeDocument/2006/relationships" xmlns:m="http://schemas.openxmlformats.org/officeDocument/2006/math" xmlns:v="urn:schemas-microsoft-com:vml" xmlns:wp14="http://schemas.microsoft.com/office/word/2010/wordprocessingDrawing" xmlns:wp="http://schemas.openxmlformats.org/drawingml/2006/wordprocessingDrawing" xmlns:w10="urn:schemas-microsoft-com:office:word" xmlns:w="http://schemas.openxmlformats.org/wordprocessingml/2006/main" xmlns:w14="http://schemas.microsoft.com/office/word/2010/wordml" xmlns:w15="http://schemas.microsoft.com/office/word/2012/wordml" xmlns:w16cex="http://schemas.microsoft.com/office/word/2018/wordml/cex" xmlns:w16cid="http://schemas.microsoft.com/office/word/2016/wordml/cid" xmlns:w16="http://schemas.microsoft.com/office/word/2018/wordml" xmlns:w16du="http://schemas.microsoft.com/office/word/2023/wordml/word16du" xmlns:w16sdtdh="http://schemas.microsoft.com/office/word/2020/wordml/sdtdatahash" xmlns:w16se="http://schemas.microsoft.com/office/word/2015/wordml/symex" xmlns:wpg="http://schemas.microsoft.com/office/word/2010/wordprocessingGroup" xmlns:wpi="http://schemas.microsoft.com/office/word/2010/wordprocessingInk" xmlns:wne="http://schemas.microsoft.com/office/word/2006/wordml" xmlns:wps="http://schemas.microsoft.com/office/word/2010/wordprocessingShape" mc:Ignorable="w14 w15 w16se w16cid w16 w16cex w16sdtdh w16du wp14">
+<w:ftr xmlns:wpc="http://schemas.microsoft.com/office/word/2010/wordprocessingCanvas" xmlns:cx="http://schemas.microsoft.com/office/drawing/2014/chartex" xmlns:cx1="http://schemas.microsoft.com/office/drawing/2015/9/8/chartex" xmlns:cx2="http://schemas.microsoft.com/office/drawing/2015/10/21/chartex" xmlns:cx3="http://schemas.microsoft.com/office/drawing/2016/5/9/chartex" xmlns:cx4="http://schemas.microsoft.com/office/drawing/2016/5/10/chartex" xmlns:cx5="http://schemas.microsoft.com/office/drawing/2016/5/11/chartex" xmlns:cx6="http://schemas.microsoft.com/office/drawing/2016/5/12/chartex" xmlns:cx7="http://schemas.microsoft.com/office/drawing/2016/5/13/chartex" xmlns:cx8="http://schemas.microsoft.com/office/drawing/2016/5/14/chartex" xmlns:mc="http://schemas.openxmlformats.org/markup-compatibility/2006" xmlns:aink="http://schemas.microsoft.com/office/drawing/2016/ink" xmlns:am3d="http://schemas.microsoft.com/office/drawing/2017/model3d" xmlns:o="urn:schemas-microsoft-com:office:office" xmlns:oel="http://schemas.microsoft.com/office/2019/extlst" xmlns:r="http://schemas.openxmlformats.org/officeDocument/2006/relationships" xmlns:m="http://schemas.openxmlformats.org/officeDocument/2006/math" xmlns:v="urn:schemas-microsoft-com:vml" xmlns:wp14="http://schemas.microsoft.com/office/word/2010/wordprocessingDrawing" xmlns:wp="http://schemas.openxmlformats.org/drawingml/2006/wordprocessingDrawing" xmlns:w10="urn:schemas-microsoft-com:office:word" xmlns:w="http://schemas.openxmlformats.org/wordprocessingml/2006/main" xmlns:w14="http://schemas.microsoft.com/office/word/2010/wordml" xmlns:w15="http://schemas.microsoft.com/office/word/2012/wordml" xmlns:w16cex="http://schemas.microsoft.com/office/word/2018/wordml/cex" xmlns:w16cid="http://schemas.microsoft.com/office/word/2016/wordml/cid" xmlns:w16="http://schemas.microsoft.com/office/word/2018/wordml" xmlns:w16sdtdh="http://schemas.microsoft.com/office/word/2020/wordml/sdtdatahash" xmlns:w16se="http://schemas.microsoft.com/office/word/2015/wordml/symex" xmlns:wpg="http://schemas.microsoft.com/office/word/2010/wordprocessingGroup" xmlns:wpi="http://schemas.microsoft.com/office/word/2010/wordprocessingInk" xmlns:wne="http://schemas.microsoft.com/office/word/2006/wordml" xmlns:wps="http://schemas.microsoft.com/office/word/2010/wordprocessingShape" mc:Ignorable="w14 w15 w16se w16cid w16 w16cex w16sdtdh wp14">
   <w:p>
     <w:pPr>
       <w:spacing w:after="0" w:line="259" w:lineRule="auto"/>
@@ -7074,7 +7041,7 @@
 </file>
 
 <file path=word/footer6.xml><?xml version="1.0" encoding="utf-8"?>
-<w:ftr xmlns:wpc="http://schemas.microsoft.com/office/word/2010/wordprocessingCanvas" xmlns:cx="http://schemas.microsoft.com/office/drawing/2014/chartex" xmlns:cx1="http://schemas.microsoft.com/office/drawing/2015/9/8/chartex" xmlns:cx2="http://schemas.microsoft.com/office/drawing/2015/10/21/chartex" xmlns:cx3="http://schemas.microsoft.com/office/drawing/2016/5/9/chartex" xmlns:cx4="http://schemas.microsoft.com/office/drawing/2016/5/10/chartex" xmlns:cx5="http://schemas.microsoft.com/office/drawing/2016/5/11/chartex" xmlns:cx6="http://schemas.microsoft.com/office/drawing/2016/5/12/chartex" xmlns:cx7="http://schemas.microsoft.com/office/drawing/2016/5/13/chartex" xmlns:cx8="http://schemas.microsoft.com/office/drawing/2016/5/14/chartex" xmlns:mc="http://schemas.openxmlformats.org/markup-compatibility/2006" xmlns:aink="http://schemas.microsoft.com/office/drawing/2016/ink" xmlns:am3d="http://schemas.microsoft.com/office/drawing/2017/model3d" xmlns:o="urn:schemas-microsoft-com:office:office" xmlns:oel="http://schemas.microsoft.com/office/2019/extlst" xmlns:r="http://schemas.openxmlformats.org/officeDocument/2006/relationships" xmlns:m="http://schemas.openxmlformats.org/officeDocument/2006/math" xmlns:v="urn:schemas-microsoft-com:vml" xmlns:wp14="http://schemas.microsoft.com/office/word/2010/wordprocessingDrawing" xmlns:wp="http://schemas.openxmlformats.org/drawingml/2006/wordprocessingDrawing" xmlns:w10="urn:schemas-microsoft-com:office:word" xmlns:w="http://schemas.openxmlformats.org/wordprocessingml/2006/main" xmlns:w14="http://schemas.microsoft.com/office/word/2010/wordml" xmlns:w15="http://schemas.microsoft.com/office/word/2012/wordml" xmlns:w16cex="http://schemas.microsoft.com/office/word/2018/wordml/cex" xmlns:w16cid="http://schemas.microsoft.com/office/word/2016/wordml/cid" xmlns:w16="http://schemas.microsoft.com/office/word/2018/wordml" xmlns:w16du="http://schemas.microsoft.com/office/word/2023/wordml/word16du" xmlns:w16sdtdh="http://schemas.microsoft.com/office/word/2020/wordml/sdtdatahash" xmlns:w16se="http://schemas.microsoft.com/office/word/2015/wordml/symex" xmlns:wpg="http://schemas.microsoft.com/office/word/2010/wordprocessingGroup" xmlns:wpi="http://schemas.microsoft.com/office/word/2010/wordprocessingInk" xmlns:wne="http://schemas.microsoft.com/office/word/2006/wordml" xmlns:wps="http://schemas.microsoft.com/office/word/2010/wordprocessingShape" mc:Ignorable="w14 w15 w16se w16cid w16 w16cex w16sdtdh w16du wp14">
+<w:ftr xmlns:wpc="http://schemas.microsoft.com/office/word/2010/wordprocessingCanvas" xmlns:cx="http://schemas.microsoft.com/office/drawing/2014/chartex" xmlns:cx1="http://schemas.microsoft.com/office/drawing/2015/9/8/chartex" xmlns:cx2="http://schemas.microsoft.com/office/drawing/2015/10/21/chartex" xmlns:cx3="http://schemas.microsoft.com/office/drawing/2016/5/9/chartex" xmlns:cx4="http://schemas.microsoft.com/office/drawing/2016/5/10/chartex" xmlns:cx5="http://schemas.microsoft.com/office/drawing/2016/5/11/chartex" xmlns:cx6="http://schemas.microsoft.com/office/drawing/2016/5/12/chartex" xmlns:cx7="http://schemas.microsoft.com/office/drawing/2016/5/13/chartex" xmlns:cx8="http://schemas.microsoft.com/office/drawing/2016/5/14/chartex" xmlns:mc="http://schemas.openxmlformats.org/markup-compatibility/2006" xmlns:aink="http://schemas.microsoft.com/office/drawing/2016/ink" xmlns:am3d="http://schemas.microsoft.com/office/drawing/2017/model3d" xmlns:o="urn:schemas-microsoft-com:office:office" xmlns:oel="http://schemas.microsoft.com/office/2019/extlst" xmlns:r="http://schemas.openxmlformats.org/officeDocument/2006/relationships" xmlns:m="http://schemas.openxmlformats.org/officeDocument/2006/math" xmlns:v="urn:schemas-microsoft-com:vml" xmlns:wp14="http://schemas.microsoft.com/office/word/2010/wordprocessingDrawing" xmlns:wp="http://schemas.openxmlformats.org/drawingml/2006/wordprocessingDrawing" xmlns:w10="urn:schemas-microsoft-com:office:word" xmlns:w="http://schemas.openxmlformats.org/wordprocessingml/2006/main" xmlns:w14="http://schemas.microsoft.com/office/word/2010/wordml" xmlns:w15="http://schemas.microsoft.com/office/word/2012/wordml" xmlns:w16cex="http://schemas.microsoft.com/office/word/2018/wordml/cex" xmlns:w16cid="http://schemas.microsoft.com/office/word/2016/wordml/cid" xmlns:w16="http://schemas.microsoft.com/office/word/2018/wordml" xmlns:w16sdtdh="http://schemas.microsoft.com/office/word/2020/wordml/sdtdatahash" xmlns:w16se="http://schemas.microsoft.com/office/word/2015/wordml/symex" xmlns:wpg="http://schemas.microsoft.com/office/word/2010/wordprocessingGroup" xmlns:wpi="http://schemas.microsoft.com/office/word/2010/wordprocessingInk" xmlns:wne="http://schemas.microsoft.com/office/word/2006/wordml" xmlns:wps="http://schemas.microsoft.com/office/word/2010/wordprocessingShape" mc:Ignorable="w14 w15 w16se w16cid w16 w16cex w16sdtdh wp14">
   <w:p>
     <w:pPr>
       <w:spacing w:after="0" w:line="259" w:lineRule="auto"/>
@@ -7115,7 +7082,7 @@
 </file>
 
 <file path=word/footnotes.xml><?xml version="1.0" encoding="utf-8"?>
-<w:footnotes xmlns:wpc="http://schemas.microsoft.com/office/word/2010/wordprocessingCanvas" xmlns:cx="http://schemas.microsoft.com/office/drawing/2014/chartex" xmlns:cx1="http://schemas.microsoft.com/office/drawing/2015/9/8/chartex" xmlns:cx2="http://schemas.microsoft.com/office/drawing/2015/10/21/chartex" xmlns:cx3="http://schemas.microsoft.com/office/drawing/2016/5/9/chartex" xmlns:cx4="http://schemas.microsoft.com/office/drawing/2016/5/10/chartex" xmlns:cx5="http://schemas.microsoft.com/office/drawing/2016/5/11/chartex" xmlns:cx6="http://schemas.microsoft.com/office/drawing/2016/5/12/chartex" xmlns:cx7="http://schemas.microsoft.com/office/drawing/2016/5/13/chartex" xmlns:cx8="http://schemas.microsoft.com/office/drawing/2016/5/14/chartex" xmlns:mc="http://schemas.openxmlformats.org/markup-compatibility/2006" xmlns:aink="http://schemas.microsoft.com/office/drawing/2016/ink" xmlns:am3d="http://schemas.microsoft.com/office/drawing/2017/model3d" xmlns:o="urn:schemas-microsoft-com:office:office" xmlns:oel="http://schemas.microsoft.com/office/2019/extlst" xmlns:r="http://schemas.openxmlformats.org/officeDocument/2006/relationships" xmlns:m="http://schemas.openxmlformats.org/officeDocument/2006/math" xmlns:v="urn:schemas-microsoft-com:vml" xmlns:wp14="http://schemas.microsoft.com/office/word/2010/wordprocessingDrawing" xmlns:wp="http://schemas.openxmlformats.org/drawingml/2006/wordprocessingDrawing" xmlns:w10="urn:schemas-microsoft-com:office:word" xmlns:w="http://schemas.openxmlformats.org/wordprocessingml/2006/main" xmlns:w14="http://schemas.microsoft.com/office/word/2010/wordml" xmlns:w15="http://schemas.microsoft.com/office/word/2012/wordml" xmlns:w16cex="http://schemas.microsoft.com/office/word/2018/wordml/cex" xmlns:w16cid="http://schemas.microsoft.com/office/word/2016/wordml/cid" xmlns:w16="http://schemas.microsoft.com/office/word/2018/wordml" xmlns:w16du="http://schemas.microsoft.com/office/word/2023/wordml/word16du" xmlns:w16sdtdh="http://schemas.microsoft.com/office/word/2020/wordml/sdtdatahash" xmlns:w16se="http://schemas.microsoft.com/office/word/2015/wordml/symex" xmlns:wpg="http://schemas.microsoft.com/office/word/2010/wordprocessingGroup" xmlns:wpi="http://schemas.microsoft.com/office/word/2010/wordprocessingInk" xmlns:wne="http://schemas.microsoft.com/office/word/2006/wordml" xmlns:wps="http://schemas.microsoft.com/office/word/2010/wordprocessingShape" mc:Ignorable="w14 w15 w16se w16cid w16 w16cex w16sdtdh w16du wp14">
+<w:footnotes xmlns:wpc="http://schemas.microsoft.com/office/word/2010/wordprocessingCanvas" xmlns:cx="http://schemas.microsoft.com/office/drawing/2014/chartex" xmlns:cx1="http://schemas.microsoft.com/office/drawing/2015/9/8/chartex" xmlns:cx2="http://schemas.microsoft.com/office/drawing/2015/10/21/chartex" xmlns:cx3="http://schemas.microsoft.com/office/drawing/2016/5/9/chartex" xmlns:cx4="http://schemas.microsoft.com/office/drawing/2016/5/10/chartex" xmlns:cx5="http://schemas.microsoft.com/office/drawing/2016/5/11/chartex" xmlns:cx6="http://schemas.microsoft.com/office/drawing/2016/5/12/chartex" xmlns:cx7="http://schemas.microsoft.com/office/drawing/2016/5/13/chartex" xmlns:cx8="http://schemas.microsoft.com/office/drawing/2016/5/14/chartex" xmlns:mc="http://schemas.openxmlformats.org/markup-compatibility/2006" xmlns:aink="http://schemas.microsoft.com/office/drawing/2016/ink" xmlns:am3d="http://schemas.microsoft.com/office/drawing/2017/model3d" xmlns:o="urn:schemas-microsoft-com:office:office" xmlns:oel="http://schemas.microsoft.com/office/2019/extlst" xmlns:r="http://schemas.openxmlformats.org/officeDocument/2006/relationships" xmlns:m="http://schemas.openxmlformats.org/officeDocument/2006/math" xmlns:v="urn:schemas-microsoft-com:vml" xmlns:wp14="http://schemas.microsoft.com/office/word/2010/wordprocessingDrawing" xmlns:wp="http://schemas.openxmlformats.org/drawingml/2006/wordprocessingDrawing" xmlns:w10="urn:schemas-microsoft-com:office:word" xmlns:w="http://schemas.openxmlformats.org/wordprocessingml/2006/main" xmlns:w14="http://schemas.microsoft.com/office/word/2010/wordml" xmlns:w15="http://schemas.microsoft.com/office/word/2012/wordml" xmlns:w16cex="http://schemas.microsoft.com/office/word/2018/wordml/cex" xmlns:w16cid="http://schemas.microsoft.com/office/word/2016/wordml/cid" xmlns:w16="http://schemas.microsoft.com/office/word/2018/wordml" xmlns:w16sdtdh="http://schemas.microsoft.com/office/word/2020/wordml/sdtdatahash" xmlns:w16se="http://schemas.microsoft.com/office/word/2015/wordml/symex" xmlns:wpg="http://schemas.microsoft.com/office/word/2010/wordprocessingGroup" xmlns:wpi="http://schemas.microsoft.com/office/word/2010/wordprocessingInk" xmlns:wne="http://schemas.microsoft.com/office/word/2006/wordml" xmlns:wps="http://schemas.microsoft.com/office/word/2010/wordprocessingShape" mc:Ignorable="w14 w15 w16se w16cid w16 w16cex w16sdtdh wp14">
   <w:footnote w:type="separator" w:id="-1">
     <w:p>
       <w:pPr>
@@ -7140,7 +7107,7 @@
 </file>
 
 <file path=word/header1.xml><?xml version="1.0" encoding="utf-8"?>
-<w:hdr xmlns:wpc="http://schemas.microsoft.com/office/word/2010/wordprocessingCanvas" xmlns:cx="http://schemas.microsoft.com/office/drawing/2014/chartex" xmlns:cx1="http://schemas.microsoft.com/office/drawing/2015/9/8/chartex" xmlns:cx2="http://schemas.microsoft.com/office/drawing/2015/10/21/chartex" xmlns:cx3="http://schemas.microsoft.com/office/drawing/2016/5/9/chartex" xmlns:cx4="http://schemas.microsoft.com/office/drawing/2016/5/10/chartex" xmlns:cx5="http://schemas.microsoft.com/office/drawing/2016/5/11/chartex" xmlns:cx6="http://schemas.microsoft.com/office/drawing/2016/5/12/chartex" xmlns:cx7="http://schemas.microsoft.com/office/drawing/2016/5/13/chartex" xmlns:cx8="http://schemas.microsoft.com/office/drawing/2016/5/14/chartex" xmlns:mc="http://schemas.openxmlformats.org/markup-compatibility/2006" xmlns:aink="http://schemas.microsoft.com/office/drawing/2016/ink" xmlns:am3d="http://schemas.microsoft.com/office/drawing/2017/model3d" xmlns:o="urn:schemas-microsoft-com:office:office" xmlns:oel="http://schemas.microsoft.com/office/2019/extlst" xmlns:r="http://schemas.openxmlformats.org/officeDocument/2006/relationships" xmlns:m="http://schemas.openxmlformats.org/officeDocument/2006/math" xmlns:v="urn:schemas-microsoft-com:vml" xmlns:wp14="http://schemas.microsoft.com/office/word/2010/wordprocessingDrawing" xmlns:wp="http://schemas.openxmlformats.org/drawingml/2006/wordprocessingDrawing" xmlns:w10="urn:schemas-microsoft-com:office:word" xmlns:w="http://schemas.openxmlformats.org/wordprocessingml/2006/main" xmlns:w14="http://schemas.microsoft.com/office/word/2010/wordml" xmlns:w15="http://schemas.microsoft.com/office/word/2012/wordml" xmlns:w16cex="http://schemas.microsoft.com/office/word/2018/wordml/cex" xmlns:w16cid="http://schemas.microsoft.com/office/word/2016/wordml/cid" xmlns:w16="http://schemas.microsoft.com/office/word/2018/wordml" xmlns:w16du="http://schemas.microsoft.com/office/word/2023/wordml/word16du" xmlns:w16sdtdh="http://schemas.microsoft.com/office/word/2020/wordml/sdtdatahash" xmlns:w16se="http://schemas.microsoft.com/office/word/2015/wordml/symex" xmlns:wpg="http://schemas.microsoft.com/office/word/2010/wordprocessingGroup" xmlns:wpi="http://schemas.microsoft.com/office/word/2010/wordprocessingInk" xmlns:wne="http://schemas.microsoft.com/office/word/2006/wordml" xmlns:wps="http://schemas.microsoft.com/office/word/2010/wordprocessingShape" mc:Ignorable="w14 w15 w16se w16cid w16 w16cex w16sdtdh w16du wp14">
+<w:hdr xmlns:wpc="http://schemas.microsoft.com/office/word/2010/wordprocessingCanvas" xmlns:cx="http://schemas.microsoft.com/office/drawing/2014/chartex" xmlns:cx1="http://schemas.microsoft.com/office/drawing/2015/9/8/chartex" xmlns:cx2="http://schemas.microsoft.com/office/drawing/2015/10/21/chartex" xmlns:cx3="http://schemas.microsoft.com/office/drawing/2016/5/9/chartex" xmlns:cx4="http://schemas.microsoft.com/office/drawing/2016/5/10/chartex" xmlns:cx5="http://schemas.microsoft.com/office/drawing/2016/5/11/chartex" xmlns:cx6="http://schemas.microsoft.com/office/drawing/2016/5/12/chartex" xmlns:cx7="http://schemas.microsoft.com/office/drawing/2016/5/13/chartex" xmlns:cx8="http://schemas.microsoft.com/office/drawing/2016/5/14/chartex" xmlns:mc="http://schemas.openxmlformats.org/markup-compatibility/2006" xmlns:aink="http://schemas.microsoft.com/office/drawing/2016/ink" xmlns:am3d="http://schemas.microsoft.com/office/drawing/2017/model3d" xmlns:o="urn:schemas-microsoft-com:office:office" xmlns:oel="http://schemas.microsoft.com/office/2019/extlst" xmlns:r="http://schemas.openxmlformats.org/officeDocument/2006/relationships" xmlns:m="http://schemas.openxmlformats.org/officeDocument/2006/math" xmlns:v="urn:schemas-microsoft-com:vml" xmlns:wp14="http://schemas.microsoft.com/office/word/2010/wordprocessingDrawing" xmlns:wp="http://schemas.openxmlformats.org/drawingml/2006/wordprocessingDrawing" xmlns:w10="urn:schemas-microsoft-com:office:word" xmlns:w="http://schemas.openxmlformats.org/wordprocessingml/2006/main" xmlns:w14="http://schemas.microsoft.com/office/word/2010/wordml" xmlns:w15="http://schemas.microsoft.com/office/word/2012/wordml" xmlns:w16cex="http://schemas.microsoft.com/office/word/2018/wordml/cex" xmlns:w16cid="http://schemas.microsoft.com/office/word/2016/wordml/cid" xmlns:w16="http://schemas.microsoft.com/office/word/2018/wordml" xmlns:w16sdtdh="http://schemas.microsoft.com/office/word/2020/wordml/sdtdatahash" xmlns:w16se="http://schemas.microsoft.com/office/word/2015/wordml/symex" xmlns:wpg="http://schemas.microsoft.com/office/word/2010/wordprocessingGroup" xmlns:wpi="http://schemas.microsoft.com/office/word/2010/wordprocessingInk" xmlns:wne="http://schemas.microsoft.com/office/word/2006/wordml" xmlns:wps="http://schemas.microsoft.com/office/word/2010/wordprocessingShape" mc:Ignorable="w14 w15 w16se w16cid w16 w16cex w16sdtdh wp14">
   <w:tbl>
     <w:tblPr>
       <w:tblStyle w:val="TableGrid"/>
@@ -7278,7 +7245,7 @@
 </file>
 
 <file path=word/header2.xml><?xml version="1.0" encoding="utf-8"?>
-<w:hdr xmlns:wpc="http://schemas.microsoft.com/office/word/2010/wordprocessingCanvas" xmlns:cx="http://schemas.microsoft.com/office/drawing/2014/chartex" xmlns:cx1="http://schemas.microsoft.com/office/drawing/2015/9/8/chartex" xmlns:cx2="http://schemas.microsoft.com/office/drawing/2015/10/21/chartex" xmlns:cx3="http://schemas.microsoft.com/office/drawing/2016/5/9/chartex" xmlns:cx4="http://schemas.microsoft.com/office/drawing/2016/5/10/chartex" xmlns:cx5="http://schemas.microsoft.com/office/drawing/2016/5/11/chartex" xmlns:cx6="http://schemas.microsoft.com/office/drawing/2016/5/12/chartex" xmlns:cx7="http://schemas.microsoft.com/office/drawing/2016/5/13/chartex" xmlns:cx8="http://schemas.microsoft.com/office/drawing/2016/5/14/chartex" xmlns:mc="http://schemas.openxmlformats.org/markup-compatibility/2006" xmlns:aink="http://schemas.microsoft.com/office/drawing/2016/ink" xmlns:am3d="http://schemas.microsoft.com/office/drawing/2017/model3d" xmlns:o="urn:schemas-microsoft-com:office:office" xmlns:oel="http://schemas.microsoft.com/office/2019/extlst" xmlns:r="http://schemas.openxmlformats.org/officeDocument/2006/relationships" xmlns:m="http://schemas.openxmlformats.org/officeDocument/2006/math" xmlns:v="urn:schemas-microsoft-com:vml" xmlns:wp14="http://schemas.microsoft.com/office/word/2010/wordprocessingDrawing" xmlns:wp="http://schemas.openxmlformats.org/drawingml/2006/wordprocessingDrawing" xmlns:w10="urn:schemas-microsoft-com:office:word" xmlns:w="http://schemas.openxmlformats.org/wordprocessingml/2006/main" xmlns:w14="http://schemas.microsoft.com/office/word/2010/wordml" xmlns:w15="http://schemas.microsoft.com/office/word/2012/wordml" xmlns:w16cex="http://schemas.microsoft.com/office/word/2018/wordml/cex" xmlns:w16cid="http://schemas.microsoft.com/office/word/2016/wordml/cid" xmlns:w16="http://schemas.microsoft.com/office/word/2018/wordml" xmlns:w16du="http://schemas.microsoft.com/office/word/2023/wordml/word16du" xmlns:w16sdtdh="http://schemas.microsoft.com/office/word/2020/wordml/sdtdatahash" xmlns:w16se="http://schemas.microsoft.com/office/word/2015/wordml/symex" xmlns:wpg="http://schemas.microsoft.com/office/word/2010/wordprocessingGroup" xmlns:wpi="http://schemas.microsoft.com/office/word/2010/wordprocessingInk" xmlns:wne="http://schemas.microsoft.com/office/word/2006/wordml" xmlns:wps="http://schemas.microsoft.com/office/word/2010/wordprocessingShape" mc:Ignorable="w14 w15 w16se w16cid w16 w16cex w16sdtdh w16du wp14">
+<w:hdr xmlns:wpc="http://schemas.microsoft.com/office/word/2010/wordprocessingCanvas" xmlns:cx="http://schemas.microsoft.com/office/drawing/2014/chartex" xmlns:cx1="http://schemas.microsoft.com/office/drawing/2015/9/8/chartex" xmlns:cx2="http://schemas.microsoft.com/office/drawing/2015/10/21/chartex" xmlns:cx3="http://schemas.microsoft.com/office/drawing/2016/5/9/chartex" xmlns:cx4="http://schemas.microsoft.com/office/drawing/2016/5/10/chartex" xmlns:cx5="http://schemas.microsoft.com/office/drawing/2016/5/11/chartex" xmlns:cx6="http://schemas.microsoft.com/office/drawing/2016/5/12/chartex" xmlns:cx7="http://schemas.microsoft.com/office/drawing/2016/5/13/chartex" xmlns:cx8="http://schemas.microsoft.com/office/drawing/2016/5/14/chartex" xmlns:mc="http://schemas.openxmlformats.org/markup-compatibility/2006" xmlns:aink="http://schemas.microsoft.com/office/drawing/2016/ink" xmlns:am3d="http://schemas.microsoft.com/office/drawing/2017/model3d" xmlns:o="urn:schemas-microsoft-com:office:office" xmlns:oel="http://schemas.microsoft.com/office/2019/extlst" xmlns:r="http://schemas.openxmlformats.org/officeDocument/2006/relationships" xmlns:m="http://schemas.openxmlformats.org/officeDocument/2006/math" xmlns:v="urn:schemas-microsoft-com:vml" xmlns:wp14="http://schemas.microsoft.com/office/word/2010/wordprocessingDrawing" xmlns:wp="http://schemas.openxmlformats.org/drawingml/2006/wordprocessingDrawing" xmlns:w10="urn:schemas-microsoft-com:office:word" xmlns:w="http://schemas.openxmlformats.org/wordprocessingml/2006/main" xmlns:w14="http://schemas.microsoft.com/office/word/2010/wordml" xmlns:w15="http://schemas.microsoft.com/office/word/2012/wordml" xmlns:w16cex="http://schemas.microsoft.com/office/word/2018/wordml/cex" xmlns:w16cid="http://schemas.microsoft.com/office/word/2016/wordml/cid" xmlns:w16="http://schemas.microsoft.com/office/word/2018/wordml" xmlns:w16sdtdh="http://schemas.microsoft.com/office/word/2020/wordml/sdtdatahash" xmlns:w16se="http://schemas.microsoft.com/office/word/2015/wordml/symex" xmlns:wpg="http://schemas.microsoft.com/office/word/2010/wordprocessingGroup" xmlns:wpi="http://schemas.microsoft.com/office/word/2010/wordprocessingInk" xmlns:wne="http://schemas.microsoft.com/office/word/2006/wordml" xmlns:wps="http://schemas.microsoft.com/office/word/2010/wordprocessingShape" mc:Ignorable="w14 w15 w16se w16cid w16 w16cex w16sdtdh wp14">
   <w:tbl>
     <w:tblPr>
       <w:tblStyle w:val="TableGrid"/>
@@ -7416,7 +7383,7 @@
 </file>
 
 <file path=word/header3.xml><?xml version="1.0" encoding="utf-8"?>
-<w:hdr xmlns:wpc="http://schemas.microsoft.com/office/word/2010/wordprocessingCanvas" xmlns:cx="http://schemas.microsoft.com/office/drawing/2014/chartex" xmlns:cx1="http://schemas.microsoft.com/office/drawing/2015/9/8/chartex" xmlns:cx2="http://schemas.microsoft.com/office/drawing/2015/10/21/chartex" xmlns:cx3="http://schemas.microsoft.com/office/drawing/2016/5/9/chartex" xmlns:cx4="http://schemas.microsoft.com/office/drawing/2016/5/10/chartex" xmlns:cx5="http://schemas.microsoft.com/office/drawing/2016/5/11/chartex" xmlns:cx6="http://schemas.microsoft.com/office/drawing/2016/5/12/chartex" xmlns:cx7="http://schemas.microsoft.com/office/drawing/2016/5/13/chartex" xmlns:cx8="http://schemas.microsoft.com/office/drawing/2016/5/14/chartex" xmlns:mc="http://schemas.openxmlformats.org/markup-compatibility/2006" xmlns:aink="http://schemas.microsoft.com/office/drawing/2016/ink" xmlns:am3d="http://schemas.microsoft.com/office/drawing/2017/model3d" xmlns:o="urn:schemas-microsoft-com:office:office" xmlns:oel="http://schemas.microsoft.com/office/2019/extlst" xmlns:r="http://schemas.openxmlformats.org/officeDocument/2006/relationships" xmlns:m="http://schemas.openxmlformats.org/officeDocument/2006/math" xmlns:v="urn:schemas-microsoft-com:vml" xmlns:wp14="http://schemas.microsoft.com/office/word/2010/wordprocessingDrawing" xmlns:wp="http://schemas.openxmlformats.org/drawingml/2006/wordprocessingDrawing" xmlns:w10="urn:schemas-microsoft-com:office:word" xmlns:w="http://schemas.openxmlformats.org/wordprocessingml/2006/main" xmlns:w14="http://schemas.microsoft.com/office/word/2010/wordml" xmlns:w15="http://schemas.microsoft.com/office/word/2012/wordml" xmlns:w16cex="http://schemas.microsoft.com/office/word/2018/wordml/cex" xmlns:w16cid="http://schemas.microsoft.com/office/word/2016/wordml/cid" xmlns:w16="http://schemas.microsoft.com/office/word/2018/wordml" xmlns:w16du="http://schemas.microsoft.com/office/word/2023/wordml/word16du" xmlns:w16sdtdh="http://schemas.microsoft.com/office/word/2020/wordml/sdtdatahash" xmlns:w16se="http://schemas.microsoft.com/office/word/2015/wordml/symex" xmlns:wpg="http://schemas.microsoft.com/office/word/2010/wordprocessingGroup" xmlns:wpi="http://schemas.microsoft.com/office/word/2010/wordprocessingInk" xmlns:wne="http://schemas.microsoft.com/office/word/2006/wordml" xmlns:wps="http://schemas.microsoft.com/office/word/2010/wordprocessingShape" mc:Ignorable="w14 w15 w16se w16cid w16 w16cex w16sdtdh w16du wp14">
+<w:hdr xmlns:wpc="http://schemas.microsoft.com/office/word/2010/wordprocessingCanvas" xmlns:cx="http://schemas.microsoft.com/office/drawing/2014/chartex" xmlns:cx1="http://schemas.microsoft.com/office/drawing/2015/9/8/chartex" xmlns:cx2="http://schemas.microsoft.com/office/drawing/2015/10/21/chartex" xmlns:cx3="http://schemas.microsoft.com/office/drawing/2016/5/9/chartex" xmlns:cx4="http://schemas.microsoft.com/office/drawing/2016/5/10/chartex" xmlns:cx5="http://schemas.microsoft.com/office/drawing/2016/5/11/chartex" xmlns:cx6="http://schemas.microsoft.com/office/drawing/2016/5/12/chartex" xmlns:cx7="http://schemas.microsoft.com/office/drawing/2016/5/13/chartex" xmlns:cx8="http://schemas.microsoft.com/office/drawing/2016/5/14/chartex" xmlns:mc="http://schemas.openxmlformats.org/markup-compatibility/2006" xmlns:aink="http://schemas.microsoft.com/office/drawing/2016/ink" xmlns:am3d="http://schemas.microsoft.com/office/drawing/2017/model3d" xmlns:o="urn:schemas-microsoft-com:office:office" xmlns:oel="http://schemas.microsoft.com/office/2019/extlst" xmlns:r="http://schemas.openxmlformats.org/officeDocument/2006/relationships" xmlns:m="http://schemas.openxmlformats.org/officeDocument/2006/math" xmlns:v="urn:schemas-microsoft-com:vml" xmlns:wp14="http://schemas.microsoft.com/office/word/2010/wordprocessingDrawing" xmlns:wp="http://schemas.openxmlformats.org/drawingml/2006/wordprocessingDrawing" xmlns:w10="urn:schemas-microsoft-com:office:word" xmlns:w="http://schemas.openxmlformats.org/wordprocessingml/2006/main" xmlns:w14="http://schemas.microsoft.com/office/word/2010/wordml" xmlns:w15="http://schemas.microsoft.com/office/word/2012/wordml" xmlns:w16cex="http://schemas.microsoft.com/office/word/2018/wordml/cex" xmlns:w16cid="http://schemas.microsoft.com/office/word/2016/wordml/cid" xmlns:w16="http://schemas.microsoft.com/office/word/2018/wordml" xmlns:w16sdtdh="http://schemas.microsoft.com/office/word/2020/wordml/sdtdatahash" xmlns:w16se="http://schemas.microsoft.com/office/word/2015/wordml/symex" xmlns:wpg="http://schemas.microsoft.com/office/word/2010/wordprocessingGroup" xmlns:wpi="http://schemas.microsoft.com/office/word/2010/wordprocessingInk" xmlns:wne="http://schemas.microsoft.com/office/word/2006/wordml" xmlns:wps="http://schemas.microsoft.com/office/word/2010/wordprocessingShape" mc:Ignorable="w14 w15 w16se w16cid w16 w16cex w16sdtdh wp14">
   <w:tbl>
     <w:tblPr>
       <w:tblStyle w:val="TableGrid"/>
@@ -7554,7 +7521,7 @@
 </file>
 
 <file path=word/header4.xml><?xml version="1.0" encoding="utf-8"?>
-<w:hdr xmlns:wpc="http://schemas.microsoft.com/office/word/2010/wordprocessingCanvas" xmlns:cx="http://schemas.microsoft.com/office/drawing/2014/chartex" xmlns:cx1="http://schemas.microsoft.com/office/drawing/2015/9/8/chartex" xmlns:cx2="http://schemas.microsoft.com/office/drawing/2015/10/21/chartex" xmlns:cx3="http://schemas.microsoft.com/office/drawing/2016/5/9/chartex" xmlns:cx4="http://schemas.microsoft.com/office/drawing/2016/5/10/chartex" xmlns:cx5="http://schemas.microsoft.com/office/drawing/2016/5/11/chartex" xmlns:cx6="http://schemas.microsoft.com/office/drawing/2016/5/12/chartex" xmlns:cx7="http://schemas.microsoft.com/office/drawing/2016/5/13/chartex" xmlns:cx8="http://schemas.microsoft.com/office/drawing/2016/5/14/chartex" xmlns:mc="http://schemas.openxmlformats.org/markup-compatibility/2006" xmlns:aink="http://schemas.microsoft.com/office/drawing/2016/ink" xmlns:am3d="http://schemas.microsoft.com/office/drawing/2017/model3d" xmlns:o="urn:schemas-microsoft-com:office:office" xmlns:oel="http://schemas.microsoft.com/office/2019/extlst" xmlns:r="http://schemas.openxmlformats.org/officeDocument/2006/relationships" xmlns:m="http://schemas.openxmlformats.org/officeDocument/2006/math" xmlns:v="urn:schemas-microsoft-com:vml" xmlns:wp14="http://schemas.microsoft.com/office/word/2010/wordprocessingDrawing" xmlns:wp="http://schemas.openxmlformats.org/drawingml/2006/wordprocessingDrawing" xmlns:w10="urn:schemas-microsoft-com:office:word" xmlns:w="http://schemas.openxmlformats.org/wordprocessingml/2006/main" xmlns:w14="http://schemas.microsoft.com/office/word/2010/wordml" xmlns:w15="http://schemas.microsoft.com/office/word/2012/wordml" xmlns:w16cex="http://schemas.microsoft.com/office/word/2018/wordml/cex" xmlns:w16cid="http://schemas.microsoft.com/office/word/2016/wordml/cid" xmlns:w16="http://schemas.microsoft.com/office/word/2018/wordml" xmlns:w16du="http://schemas.microsoft.com/office/word/2023/wordml/word16du" xmlns:w16sdtdh="http://schemas.microsoft.com/office/word/2020/wordml/sdtdatahash" xmlns:w16se="http://schemas.microsoft.com/office/word/2015/wordml/symex" xmlns:wpg="http://schemas.microsoft.com/office/word/2010/wordprocessingGroup" xmlns:wpi="http://schemas.microsoft.com/office/word/2010/wordprocessingInk" xmlns:wne="http://schemas.microsoft.com/office/word/2006/wordml" xmlns:wps="http://schemas.microsoft.com/office/word/2010/wordprocessingShape" mc:Ignorable="w14 w15 w16se w16cid w16 w16cex w16sdtdh w16du wp14">
+<w:hdr xmlns:wpc="http://schemas.microsoft.com/office/word/2010/wordprocessingCanvas" xmlns:cx="http://schemas.microsoft.com/office/drawing/2014/chartex" xmlns:cx1="http://schemas.microsoft.com/office/drawing/2015/9/8/chartex" xmlns:cx2="http://schemas.microsoft.com/office/drawing/2015/10/21/chartex" xmlns:cx3="http://schemas.microsoft.com/office/drawing/2016/5/9/chartex" xmlns:cx4="http://schemas.microsoft.com/office/drawing/2016/5/10/chartex" xmlns:cx5="http://schemas.microsoft.com/office/drawing/2016/5/11/chartex" xmlns:cx6="http://schemas.microsoft.com/office/drawing/2016/5/12/chartex" xmlns:cx7="http://schemas.microsoft.com/office/drawing/2016/5/13/chartex" xmlns:cx8="http://schemas.microsoft.com/office/drawing/2016/5/14/chartex" xmlns:mc="http://schemas.openxmlformats.org/markup-compatibility/2006" xmlns:aink="http://schemas.microsoft.com/office/drawing/2016/ink" xmlns:am3d="http://schemas.microsoft.com/office/drawing/2017/model3d" xmlns:o="urn:schemas-microsoft-com:office:office" xmlns:oel="http://schemas.microsoft.com/office/2019/extlst" xmlns:r="http://schemas.openxmlformats.org/officeDocument/2006/relationships" xmlns:m="http://schemas.openxmlformats.org/officeDocument/2006/math" xmlns:v="urn:schemas-microsoft-com:vml" xmlns:wp14="http://schemas.microsoft.com/office/word/2010/wordprocessingDrawing" xmlns:wp="http://schemas.openxmlformats.org/drawingml/2006/wordprocessingDrawing" xmlns:w10="urn:schemas-microsoft-com:office:word" xmlns:w="http://schemas.openxmlformats.org/wordprocessingml/2006/main" xmlns:w14="http://schemas.microsoft.com/office/word/2010/wordml" xmlns:w15="http://schemas.microsoft.com/office/word/2012/wordml" xmlns:w16cex="http://schemas.microsoft.com/office/word/2018/wordml/cex" xmlns:w16cid="http://schemas.microsoft.com/office/word/2016/wordml/cid" xmlns:w16="http://schemas.microsoft.com/office/word/2018/wordml" xmlns:w16sdtdh="http://schemas.microsoft.com/office/word/2020/wordml/sdtdatahash" xmlns:w16se="http://schemas.microsoft.com/office/word/2015/wordml/symex" xmlns:wpg="http://schemas.microsoft.com/office/word/2010/wordprocessingGroup" xmlns:wpi="http://schemas.microsoft.com/office/word/2010/wordprocessingInk" xmlns:wne="http://schemas.microsoft.com/office/word/2006/wordml" xmlns:wps="http://schemas.microsoft.com/office/word/2010/wordprocessingShape" mc:Ignorable="w14 w15 w16se w16cid w16 w16cex w16sdtdh wp14">
   <w:tbl>
     <w:tblPr>
       <w:tblStyle w:val="TableGrid"/>
@@ -7692,7 +7659,7 @@
 </file>
 
 <file path=word/header5.xml><?xml version="1.0" encoding="utf-8"?>
-<w:hdr xmlns:wpc="http://schemas.microsoft.com/office/word/2010/wordprocessingCanvas" xmlns:cx="http://schemas.microsoft.com/office/drawing/2014/chartex" xmlns:cx1="http://schemas.microsoft.com/office/drawing/2015/9/8/chartex" xmlns:cx2="http://schemas.microsoft.com/office/drawing/2015/10/21/chartex" xmlns:cx3="http://schemas.microsoft.com/office/drawing/2016/5/9/chartex" xmlns:cx4="http://schemas.microsoft.com/office/drawing/2016/5/10/chartex" xmlns:cx5="http://schemas.microsoft.com/office/drawing/2016/5/11/chartex" xmlns:cx6="http://schemas.microsoft.com/office/drawing/2016/5/12/chartex" xmlns:cx7="http://schemas.microsoft.com/office/drawing/2016/5/13/chartex" xmlns:cx8="http://schemas.microsoft.com/office/drawing/2016/5/14/chartex" xmlns:mc="http://schemas.openxmlformats.org/markup-compatibility/2006" xmlns:aink="http://schemas.microsoft.com/office/drawing/2016/ink" xmlns:am3d="http://schemas.microsoft.com/office/drawing/2017/model3d" xmlns:o="urn:schemas-microsoft-com:office:office" xmlns:oel="http://schemas.microsoft.com/office/2019/extlst" xmlns:r="http://schemas.openxmlformats.org/officeDocument/2006/relationships" xmlns:m="http://schemas.openxmlformats.org/officeDocument/2006/math" xmlns:v="urn:schemas-microsoft-com:vml" xmlns:wp14="http://schemas.microsoft.com/office/word/2010/wordprocessingDrawing" xmlns:wp="http://schemas.openxmlformats.org/drawingml/2006/wordprocessingDrawing" xmlns:w10="urn:schemas-microsoft-com:office:word" xmlns:w="http://schemas.openxmlformats.org/wordprocessingml/2006/main" xmlns:w14="http://schemas.microsoft.com/office/word/2010/wordml" xmlns:w15="http://schemas.microsoft.com/office/word/2012/wordml" xmlns:w16cex="http://schemas.microsoft.com/office/word/2018/wordml/cex" xmlns:w16cid="http://schemas.microsoft.com/office/word/2016/wordml/cid" xmlns:w16="http://schemas.microsoft.com/office/word/2018/wordml" xmlns:w16du="http://schemas.microsoft.com/office/word/2023/wordml/word16du" xmlns:w16sdtdh="http://schemas.microsoft.com/office/word/2020/wordml/sdtdatahash" xmlns:w16se="http://schemas.microsoft.com/office/word/2015/wordml/symex" xmlns:wpg="http://schemas.microsoft.com/office/word/2010/wordprocessingGroup" xmlns:wpi="http://schemas.microsoft.com/office/word/2010/wordprocessingInk" xmlns:wne="http://schemas.microsoft.com/office/word/2006/wordml" xmlns:wps="http://schemas.microsoft.com/office/word/2010/wordprocessingShape" mc:Ignorable="w14 w15 w16se w16cid w16 w16cex w16sdtdh w16du wp14">
+<w:hdr xmlns:wpc="http://schemas.microsoft.com/office/word/2010/wordprocessingCanvas" xmlns:cx="http://schemas.microsoft.com/office/drawing/2014/chartex" xmlns:cx1="http://schemas.microsoft.com/office/drawing/2015/9/8/chartex" xmlns:cx2="http://schemas.microsoft.com/office/drawing/2015/10/21/chartex" xmlns:cx3="http://schemas.microsoft.com/office/drawing/2016/5/9/chartex" xmlns:cx4="http://schemas.microsoft.com/office/drawing/2016/5/10/chartex" xmlns:cx5="http://schemas.microsoft.com/office/drawing/2016/5/11/chartex" xmlns:cx6="http://schemas.microsoft.com/office/drawing/2016/5/12/chartex" xmlns:cx7="http://schemas.microsoft.com/office/drawing/2016/5/13/chartex" xmlns:cx8="http://schemas.microsoft.com/office/drawing/2016/5/14/chartex" xmlns:mc="http://schemas.openxmlformats.org/markup-compatibility/2006" xmlns:aink="http://schemas.microsoft.com/office/drawing/2016/ink" xmlns:am3d="http://schemas.microsoft.com/office/drawing/2017/model3d" xmlns:o="urn:schemas-microsoft-com:office:office" xmlns:oel="http://schemas.microsoft.com/office/2019/extlst" xmlns:r="http://schemas.openxmlformats.org/officeDocument/2006/relationships" xmlns:m="http://schemas.openxmlformats.org/officeDocument/2006/math" xmlns:v="urn:schemas-microsoft-com:vml" xmlns:wp14="http://schemas.microsoft.com/office/word/2010/wordprocessingDrawing" xmlns:wp="http://schemas.openxmlformats.org/drawingml/2006/wordprocessingDrawing" xmlns:w10="urn:schemas-microsoft-com:office:word" xmlns:w="http://schemas.openxmlformats.org/wordprocessingml/2006/main" xmlns:w14="http://schemas.microsoft.com/office/word/2010/wordml" xmlns:w15="http://schemas.microsoft.com/office/word/2012/wordml" xmlns:w16cex="http://schemas.microsoft.com/office/word/2018/wordml/cex" xmlns:w16cid="http://schemas.microsoft.com/office/word/2016/wordml/cid" xmlns:w16="http://schemas.microsoft.com/office/word/2018/wordml" xmlns:w16sdtdh="http://schemas.microsoft.com/office/word/2020/wordml/sdtdatahash" xmlns:w16se="http://schemas.microsoft.com/office/word/2015/wordml/symex" xmlns:wpg="http://schemas.microsoft.com/office/word/2010/wordprocessingGroup" xmlns:wpi="http://schemas.microsoft.com/office/word/2010/wordprocessingInk" xmlns:wne="http://schemas.microsoft.com/office/word/2006/wordml" xmlns:wps="http://schemas.microsoft.com/office/word/2010/wordprocessingShape" mc:Ignorable="w14 w15 w16se w16cid w16 w16cex w16sdtdh wp14">
   <w:tbl>
     <w:tblPr>
       <w:tblStyle w:val="TableGrid"/>
@@ -7845,7 +7812,7 @@
 </file>
 
 <file path=word/header6.xml><?xml version="1.0" encoding="utf-8"?>
-<w:hdr xmlns:wpc="http://schemas.microsoft.com/office/word/2010/wordprocessingCanvas" xmlns:cx="http://schemas.microsoft.com/office/drawing/2014/chartex" xmlns:cx1="http://schemas.microsoft.com/office/drawing/2015/9/8/chartex" xmlns:cx2="http://schemas.microsoft.com/office/drawing/2015/10/21/chartex" xmlns:cx3="http://schemas.microsoft.com/office/drawing/2016/5/9/chartex" xmlns:cx4="http://schemas.microsoft.com/office/drawing/2016/5/10/chartex" xmlns:cx5="http://schemas.microsoft.com/office/drawing/2016/5/11/chartex" xmlns:cx6="http://schemas.microsoft.com/office/drawing/2016/5/12/chartex" xmlns:cx7="http://schemas.microsoft.com/office/drawing/2016/5/13/chartex" xmlns:cx8="http://schemas.microsoft.com/office/drawing/2016/5/14/chartex" xmlns:mc="http://schemas.openxmlformats.org/markup-compatibility/2006" xmlns:aink="http://schemas.microsoft.com/office/drawing/2016/ink" xmlns:am3d="http://schemas.microsoft.com/office/drawing/2017/model3d" xmlns:o="urn:schemas-microsoft-com:office:office" xmlns:oel="http://schemas.microsoft.com/office/2019/extlst" xmlns:r="http://schemas.openxmlformats.org/officeDocument/2006/relationships" xmlns:m="http://schemas.openxmlformats.org/officeDocument/2006/math" xmlns:v="urn:schemas-microsoft-com:vml" xmlns:wp14="http://schemas.microsoft.com/office/word/2010/wordprocessingDrawing" xmlns:wp="http://schemas.openxmlformats.org/drawingml/2006/wordprocessingDrawing" xmlns:w10="urn:schemas-microsoft-com:office:word" xmlns:w="http://schemas.openxmlformats.org/wordprocessingml/2006/main" xmlns:w14="http://schemas.microsoft.com/office/word/2010/wordml" xmlns:w15="http://schemas.microsoft.com/office/word/2012/wordml" xmlns:w16cex="http://schemas.microsoft.com/office/word/2018/wordml/cex" xmlns:w16cid="http://schemas.microsoft.com/office/word/2016/wordml/cid" xmlns:w16="http://schemas.microsoft.com/office/word/2018/wordml" xmlns:w16du="http://schemas.microsoft.com/office/word/2023/wordml/word16du" xmlns:w16sdtdh="http://schemas.microsoft.com/office/word/2020/wordml/sdtdatahash" xmlns:w16se="http://schemas.microsoft.com/office/word/2015/wordml/symex" xmlns:wpg="http://schemas.microsoft.com/office/word/2010/wordprocessingGroup" xmlns:wpi="http://schemas.microsoft.com/office/word/2010/wordprocessingInk" xmlns:wne="http://schemas.microsoft.com/office/word/2006/wordml" xmlns:wps="http://schemas.microsoft.com/office/word/2010/wordprocessingShape" mc:Ignorable="w14 w15 w16se w16cid w16 w16cex w16sdtdh w16du wp14">
+<w:hdr xmlns:wpc="http://schemas.microsoft.com/office/word/2010/wordprocessingCanvas" xmlns:cx="http://schemas.microsoft.com/office/drawing/2014/chartex" xmlns:cx1="http://schemas.microsoft.com/office/drawing/2015/9/8/chartex" xmlns:cx2="http://schemas.microsoft.com/office/drawing/2015/10/21/chartex" xmlns:cx3="http://schemas.microsoft.com/office/drawing/2016/5/9/chartex" xmlns:cx4="http://schemas.microsoft.com/office/drawing/2016/5/10/chartex" xmlns:cx5="http://schemas.microsoft.com/office/drawing/2016/5/11/chartex" xmlns:cx6="http://schemas.microsoft.com/office/drawing/2016/5/12/chartex" xmlns:cx7="http://schemas.microsoft.com/office/drawing/2016/5/13/chartex" xmlns:cx8="http://schemas.microsoft.com/office/drawing/2016/5/14/chartex" xmlns:mc="http://schemas.openxmlformats.org/markup-compatibility/2006" xmlns:aink="http://schemas.microsoft.com/office/drawing/2016/ink" xmlns:am3d="http://schemas.microsoft.com/office/drawing/2017/model3d" xmlns:o="urn:schemas-microsoft-com:office:office" xmlns:oel="http://schemas.microsoft.com/office/2019/extlst" xmlns:r="http://schemas.openxmlformats.org/officeDocument/2006/relationships" xmlns:m="http://schemas.openxmlformats.org/officeDocument/2006/math" xmlns:v="urn:schemas-microsoft-com:vml" xmlns:wp14="http://schemas.microsoft.com/office/word/2010/wordprocessingDrawing" xmlns:wp="http://schemas.openxmlformats.org/drawingml/2006/wordprocessingDrawing" xmlns:w10="urn:schemas-microsoft-com:office:word" xmlns:w="http://schemas.openxmlformats.org/wordprocessingml/2006/main" xmlns:w14="http://schemas.microsoft.com/office/word/2010/wordml" xmlns:w15="http://schemas.microsoft.com/office/word/2012/wordml" xmlns:w16cex="http://schemas.microsoft.com/office/word/2018/wordml/cex" xmlns:w16cid="http://schemas.microsoft.com/office/word/2016/wordml/cid" xmlns:w16="http://schemas.microsoft.com/office/word/2018/wordml" xmlns:w16sdtdh="http://schemas.microsoft.com/office/word/2020/wordml/sdtdatahash" xmlns:w16se="http://schemas.microsoft.com/office/word/2015/wordml/symex" xmlns:wpg="http://schemas.microsoft.com/office/word/2010/wordprocessingGroup" xmlns:wpi="http://schemas.microsoft.com/office/word/2010/wordprocessingInk" xmlns:wne="http://schemas.microsoft.com/office/word/2006/wordml" xmlns:wps="http://schemas.microsoft.com/office/word/2010/wordprocessingShape" mc:Ignorable="w14 w15 w16se w16cid w16 w16cex w16sdtdh wp14">
   <w:tbl>
     <w:tblPr>
       <w:tblStyle w:val="TableGrid"/>
@@ -7998,7 +7965,7 @@
 </file>
 
 <file path=word/numbering.xml><?xml version="1.0" encoding="utf-8"?>
-<w:numbering xmlns:wpc="http://schemas.microsoft.com/office/word/2010/wordprocessingCanvas" xmlns:cx="http://schemas.microsoft.com/office/drawing/2014/chartex" xmlns:cx1="http://schemas.microsoft.com/office/drawing/2015/9/8/chartex" xmlns:cx2="http://schemas.microsoft.com/office/drawing/2015/10/21/chartex" xmlns:cx3="http://schemas.microsoft.com/office/drawing/2016/5/9/chartex" xmlns:cx4="http://schemas.microsoft.com/office/drawing/2016/5/10/chartex" xmlns:cx5="http://schemas.microsoft.com/office/drawing/2016/5/11/chartex" xmlns:cx6="http://schemas.microsoft.com/office/drawing/2016/5/12/chartex" xmlns:cx7="http://schemas.microsoft.com/office/drawing/2016/5/13/chartex" xmlns:cx8="http://schemas.microsoft.com/office/drawing/2016/5/14/chartex" xmlns:mc="http://schemas.openxmlformats.org/markup-compatibility/2006" xmlns:aink="http://schemas.microsoft.com/office/drawing/2016/ink" xmlns:am3d="http://schemas.microsoft.com/office/drawing/2017/model3d" xmlns:o="urn:schemas-microsoft-com:office:office" xmlns:oel="http://schemas.microsoft.com/office/2019/extlst" xmlns:r="http://schemas.openxmlformats.org/officeDocument/2006/relationships" xmlns:m="http://schemas.openxmlformats.org/officeDocument/2006/math" xmlns:v="urn:schemas-microsoft-com:vml" xmlns:wp14="http://schemas.microsoft.com/office/word/2010/wordprocessingDrawing" xmlns:wp="http://schemas.openxmlformats.org/drawingml/2006/wordprocessingDrawing" xmlns:w10="urn:schemas-microsoft-com:office:word" xmlns:w="http://schemas.openxmlformats.org/wordprocessingml/2006/main" xmlns:w14="http://schemas.microsoft.com/office/word/2010/wordml" xmlns:w15="http://schemas.microsoft.com/office/word/2012/wordml" xmlns:w16cex="http://schemas.microsoft.com/office/word/2018/wordml/cex" xmlns:w16cid="http://schemas.microsoft.com/office/word/2016/wordml/cid" xmlns:w16="http://schemas.microsoft.com/office/word/2018/wordml" xmlns:w16du="http://schemas.microsoft.com/office/word/2023/wordml/word16du" xmlns:w16sdtdh="http://schemas.microsoft.com/office/word/2020/wordml/sdtdatahash" xmlns:w16se="http://schemas.microsoft.com/office/word/2015/wordml/symex" xmlns:wpg="http://schemas.microsoft.com/office/word/2010/wordprocessingGroup" xmlns:wpi="http://schemas.microsoft.com/office/word/2010/wordprocessingInk" xmlns:wne="http://schemas.microsoft.com/office/word/2006/wordml" xmlns:wps="http://schemas.microsoft.com/office/word/2010/wordprocessingShape" mc:Ignorable="w14 w15 w16se w16cid w16 w16cex w16sdtdh w16du wp14">
+<w:numbering xmlns:wpc="http://schemas.microsoft.com/office/word/2010/wordprocessingCanvas" xmlns:cx="http://schemas.microsoft.com/office/drawing/2014/chartex" xmlns:cx1="http://schemas.microsoft.com/office/drawing/2015/9/8/chartex" xmlns:cx2="http://schemas.microsoft.com/office/drawing/2015/10/21/chartex" xmlns:cx3="http://schemas.microsoft.com/office/drawing/2016/5/9/chartex" xmlns:cx4="http://schemas.microsoft.com/office/drawing/2016/5/10/chartex" xmlns:cx5="http://schemas.microsoft.com/office/drawing/2016/5/11/chartex" xmlns:cx6="http://schemas.microsoft.com/office/drawing/2016/5/12/chartex" xmlns:cx7="http://schemas.microsoft.com/office/drawing/2016/5/13/chartex" xmlns:cx8="http://schemas.microsoft.com/office/drawing/2016/5/14/chartex" xmlns:mc="http://schemas.openxmlformats.org/markup-compatibility/2006" xmlns:aink="http://schemas.microsoft.com/office/drawing/2016/ink" xmlns:am3d="http://schemas.microsoft.com/office/drawing/2017/model3d" xmlns:o="urn:schemas-microsoft-com:office:office" xmlns:oel="http://schemas.microsoft.com/office/2019/extlst" xmlns:r="http://schemas.openxmlformats.org/officeDocument/2006/relationships" xmlns:m="http://schemas.openxmlformats.org/officeDocument/2006/math" xmlns:v="urn:schemas-microsoft-com:vml" xmlns:wp14="http://schemas.microsoft.com/office/word/2010/wordprocessingDrawing" xmlns:wp="http://schemas.openxmlformats.org/drawingml/2006/wordprocessingDrawing" xmlns:w10="urn:schemas-microsoft-com:office:word" xmlns:w="http://schemas.openxmlformats.org/wordprocessingml/2006/main" xmlns:w14="http://schemas.microsoft.com/office/word/2010/wordml" xmlns:w15="http://schemas.microsoft.com/office/word/2012/wordml" xmlns:w16cex="http://schemas.microsoft.com/office/word/2018/wordml/cex" xmlns:w16cid="http://schemas.microsoft.com/office/word/2016/wordml/cid" xmlns:w16="http://schemas.microsoft.com/office/word/2018/wordml" xmlns:w16sdtdh="http://schemas.microsoft.com/office/word/2020/wordml/sdtdatahash" xmlns:w16se="http://schemas.microsoft.com/office/word/2015/wordml/symex" xmlns:wpg="http://schemas.microsoft.com/office/word/2010/wordprocessingGroup" xmlns:wpi="http://schemas.microsoft.com/office/word/2010/wordprocessingInk" xmlns:wne="http://schemas.microsoft.com/office/word/2006/wordml" xmlns:wps="http://schemas.microsoft.com/office/word/2010/wordprocessingShape" mc:Ignorable="w14 w15 w16se w16cid w16 w16cex w16sdtdh wp14">
   <w:abstractNum w:abstractNumId="0" w15:restartNumberingAfterBreak="0">
     <w:nsid w:val="04E90486"/>
     <w:multiLevelType w:val="hybridMultilevel"/>
@@ -10153,7 +10120,7 @@
 </file>
 
 <file path=word/styles.xml><?xml version="1.0" encoding="utf-8"?>
-<w:styles xmlns:mc="http://schemas.openxmlformats.org/markup-compatibility/2006" xmlns:r="http://schemas.openxmlformats.org/officeDocument/2006/relationships" xmlns:w="http://schemas.openxmlformats.org/wordprocessingml/2006/main" xmlns:w14="http://schemas.microsoft.com/office/word/2010/wordml" xmlns:w15="http://schemas.microsoft.com/office/word/2012/wordml" xmlns:w16cex="http://schemas.microsoft.com/office/word/2018/wordml/cex" xmlns:w16cid="http://schemas.microsoft.com/office/word/2016/wordml/cid" xmlns:w16="http://schemas.microsoft.com/office/word/2018/wordml" xmlns:w16du="http://schemas.microsoft.com/office/word/2023/wordml/word16du" xmlns:w16sdtdh="http://schemas.microsoft.com/office/word/2020/wordml/sdtdatahash" xmlns:w16se="http://schemas.microsoft.com/office/word/2015/wordml/symex" mc:Ignorable="w14 w15 w16se w16cid w16 w16cex w16sdtdh w16du">
+<w:styles xmlns:mc="http://schemas.openxmlformats.org/markup-compatibility/2006" xmlns:r="http://schemas.openxmlformats.org/officeDocument/2006/relationships" xmlns:w="http://schemas.openxmlformats.org/wordprocessingml/2006/main" xmlns:w14="http://schemas.microsoft.com/office/word/2010/wordml" xmlns:w15="http://schemas.microsoft.com/office/word/2012/wordml" xmlns:w16cex="http://schemas.microsoft.com/office/word/2018/wordml/cex" xmlns:w16cid="http://schemas.microsoft.com/office/word/2016/wordml/cid" xmlns:w16="http://schemas.microsoft.com/office/word/2018/wordml" xmlns:w16sdtdh="http://schemas.microsoft.com/office/word/2020/wordml/sdtdatahash" xmlns:w16se="http://schemas.microsoft.com/office/word/2015/wordml/symex" mc:Ignorable="w14 w15 w16se w16cid w16 w16cex w16sdtdh">
   <w:docDefaults>
     <w:rPrDefault>
       <w:rPr>
@@ -10161,7 +10128,7 @@
         <w:kern w:val="2"/>
         <w:sz w:val="22"/>
         <w:szCs w:val="22"/>
-        <w:lang w:bidi="ar-SA"/>
+        <w:lang w:val="en-BB" w:eastAsia="en-BB" w:bidi="ar-SA"/>
         <w14:ligatures w14:val="standardContextual"/>
       </w:rPr>
     </w:rPrDefault>

</xml_diff>